<commit_message>
Dodat SSU pregled klubova i modifikovan pregled igraca
</commit_message>
<xml_diff>
--- a/Faza 2/SSU Pregled igraca.docx
+++ b/Faza 2/SSU Pregled igraca.docx
@@ -424,6 +424,13 @@
                 <w:szCs w:val="24"/>
               </w:rPr>
             </w:pPr>
+            <w:r>
+              <w:rPr>
+                <w:sz w:val="24"/>
+                <w:szCs w:val="24"/>
+              </w:rPr>
+              <w:t>05.03.2020.</w:t>
+            </w:r>
           </w:p>
         </w:tc>
         <w:tc>
@@ -437,6 +444,13 @@
                 <w:szCs w:val="24"/>
               </w:rPr>
             </w:pPr>
+            <w:r>
+              <w:rPr>
+                <w:sz w:val="24"/>
+                <w:szCs w:val="24"/>
+              </w:rPr>
+              <w:t>1.1</w:t>
+            </w:r>
           </w:p>
         </w:tc>
         <w:tc>
@@ -448,8 +462,24 @@
               <w:rPr>
                 <w:sz w:val="24"/>
                 <w:szCs w:val="24"/>
+                <w:lang w:val="sr-Latn-RS"/>
               </w:rPr>
             </w:pPr>
+            <w:r>
+              <w:rPr>
+                <w:sz w:val="24"/>
+                <w:szCs w:val="24"/>
+              </w:rPr>
+              <w:t>Dodat sadr</w:t>
+            </w:r>
+            <w:r>
+              <w:rPr>
+                <w:sz w:val="24"/>
+                <w:szCs w:val="24"/>
+                <w:lang w:val="sr-Latn-RS"/>
+              </w:rPr>
+              <w:t>žaj</w:t>
+            </w:r>
           </w:p>
         </w:tc>
         <w:tc>
@@ -463,6 +493,13 @@
                 <w:szCs w:val="24"/>
               </w:rPr>
             </w:pPr>
+            <w:r>
+              <w:rPr>
+                <w:sz w:val="24"/>
+                <w:szCs w:val="24"/>
+              </w:rPr>
+              <w:t>Momčilo Peović</w:t>
+            </w:r>
           </w:p>
         </w:tc>
       </w:tr>
@@ -561,6 +598,959 @@
         <w:t>Sadržaj</w:t>
       </w:r>
     </w:p>
+    <w:sdt>
+      <w:sdtPr>
+        <w:id w:val="-765304079"/>
+        <w:docPartObj>
+          <w:docPartGallery w:val="Table of Contents"/>
+          <w:docPartUnique/>
+        </w:docPartObj>
+      </w:sdtPr>
+      <w:sdtEndPr>
+        <w:rPr>
+          <w:rFonts w:asciiTheme="minorHAnsi" w:eastAsiaTheme="minorHAnsi" w:hAnsiTheme="minorHAnsi" w:cstheme="minorBidi"/>
+          <w:b/>
+          <w:bCs/>
+          <w:noProof/>
+          <w:color w:val="auto"/>
+          <w:sz w:val="22"/>
+          <w:szCs w:val="22"/>
+        </w:rPr>
+      </w:sdtEndPr>
+      <w:sdtContent>
+        <w:p>
+          <w:pPr>
+            <w:pStyle w:val="TOCHeading"/>
+          </w:pPr>
+          <w:r>
+            <w:t>Sadrži</w:t>
+          </w:r>
+          <w:bookmarkStart w:id="0" w:name="_GoBack"/>
+          <w:bookmarkEnd w:id="0"/>
+        </w:p>
+        <w:p>
+          <w:pPr>
+            <w:pStyle w:val="TOC1"/>
+            <w:tabs>
+              <w:tab w:val="left" w:pos="440"/>
+              <w:tab w:val="right" w:leader="dot" w:pos="9440"/>
+            </w:tabs>
+            <w:rPr>
+              <w:noProof/>
+            </w:rPr>
+          </w:pPr>
+          <w:r>
+            <w:fldChar w:fldCharType="begin"/>
+          </w:r>
+          <w:r>
+            <w:instrText xml:space="preserve"> TOC \o "1-3" \h \z \u </w:instrText>
+          </w:r>
+          <w:r>
+            <w:fldChar w:fldCharType="separate"/>
+          </w:r>
+          <w:hyperlink w:anchor="_Toc34335022" w:history="1">
+            <w:r>
+              <w:rPr>
+                <w:rStyle w:val="Hyperlink"/>
+                <w:noProof/>
+              </w:rPr>
+              <w:t>1</w:t>
+            </w:r>
+            <w:r>
+              <w:rPr>
+                <w:noProof/>
+              </w:rPr>
+              <w:tab/>
+            </w:r>
+            <w:r>
+              <w:rPr>
+                <w:rStyle w:val="Hyperlink"/>
+                <w:noProof/>
+              </w:rPr>
+              <w:t>Uvod</w:t>
+            </w:r>
+            <w:r>
+              <w:rPr>
+                <w:noProof/>
+                <w:webHidden/>
+              </w:rPr>
+              <w:tab/>
+            </w:r>
+            <w:r>
+              <w:rPr>
+                <w:noProof/>
+                <w:webHidden/>
+              </w:rPr>
+              <w:fldChar w:fldCharType="begin"/>
+            </w:r>
+            <w:r>
+              <w:rPr>
+                <w:noProof/>
+                <w:webHidden/>
+              </w:rPr>
+              <w:instrText xml:space="preserve"> PAGEREF _Toc34335022 \h </w:instrText>
+            </w:r>
+            <w:r>
+              <w:rPr>
+                <w:noProof/>
+                <w:webHidden/>
+              </w:rPr>
+            </w:r>
+            <w:r>
+              <w:rPr>
+                <w:noProof/>
+                <w:webHidden/>
+              </w:rPr>
+              <w:fldChar w:fldCharType="separate"/>
+            </w:r>
+            <w:r>
+              <w:rPr>
+                <w:noProof/>
+                <w:webHidden/>
+              </w:rPr>
+              <w:t>4</w:t>
+            </w:r>
+            <w:r>
+              <w:rPr>
+                <w:noProof/>
+                <w:webHidden/>
+              </w:rPr>
+              <w:fldChar w:fldCharType="end"/>
+            </w:r>
+          </w:hyperlink>
+        </w:p>
+        <w:p>
+          <w:pPr>
+            <w:pStyle w:val="TOC2"/>
+            <w:tabs>
+              <w:tab w:val="left" w:pos="880"/>
+              <w:tab w:val="right" w:leader="dot" w:pos="9440"/>
+            </w:tabs>
+            <w:rPr>
+              <w:noProof/>
+            </w:rPr>
+          </w:pPr>
+          <w:hyperlink w:anchor="_Toc34335023" w:history="1">
+            <w:r>
+              <w:rPr>
+                <w:rStyle w:val="Hyperlink"/>
+                <w:noProof/>
+              </w:rPr>
+              <w:t>1.1</w:t>
+            </w:r>
+            <w:r>
+              <w:rPr>
+                <w:noProof/>
+              </w:rPr>
+              <w:tab/>
+            </w:r>
+            <w:r>
+              <w:rPr>
+                <w:rStyle w:val="Hyperlink"/>
+                <w:noProof/>
+              </w:rPr>
+              <w:t>Rezime</w:t>
+            </w:r>
+            <w:r>
+              <w:rPr>
+                <w:noProof/>
+                <w:webHidden/>
+              </w:rPr>
+              <w:tab/>
+            </w:r>
+            <w:r>
+              <w:rPr>
+                <w:noProof/>
+                <w:webHidden/>
+              </w:rPr>
+              <w:fldChar w:fldCharType="begin"/>
+            </w:r>
+            <w:r>
+              <w:rPr>
+                <w:noProof/>
+                <w:webHidden/>
+              </w:rPr>
+              <w:instrText xml:space="preserve"> PAGEREF _Toc34335023 \h </w:instrText>
+            </w:r>
+            <w:r>
+              <w:rPr>
+                <w:noProof/>
+                <w:webHidden/>
+              </w:rPr>
+            </w:r>
+            <w:r>
+              <w:rPr>
+                <w:noProof/>
+                <w:webHidden/>
+              </w:rPr>
+              <w:fldChar w:fldCharType="separate"/>
+            </w:r>
+            <w:r>
+              <w:rPr>
+                <w:noProof/>
+                <w:webHidden/>
+              </w:rPr>
+              <w:t>4</w:t>
+            </w:r>
+            <w:r>
+              <w:rPr>
+                <w:noProof/>
+                <w:webHidden/>
+              </w:rPr>
+              <w:fldChar w:fldCharType="end"/>
+            </w:r>
+          </w:hyperlink>
+        </w:p>
+        <w:p>
+          <w:pPr>
+            <w:pStyle w:val="TOC2"/>
+            <w:tabs>
+              <w:tab w:val="left" w:pos="880"/>
+              <w:tab w:val="right" w:leader="dot" w:pos="9440"/>
+            </w:tabs>
+            <w:rPr>
+              <w:noProof/>
+            </w:rPr>
+          </w:pPr>
+          <w:hyperlink w:anchor="_Toc34335024" w:history="1">
+            <w:r>
+              <w:rPr>
+                <w:rStyle w:val="Hyperlink"/>
+                <w:noProof/>
+              </w:rPr>
+              <w:t>1.2</w:t>
+            </w:r>
+            <w:r>
+              <w:rPr>
+                <w:noProof/>
+              </w:rPr>
+              <w:tab/>
+            </w:r>
+            <w:r>
+              <w:rPr>
+                <w:rStyle w:val="Hyperlink"/>
+                <w:noProof/>
+              </w:rPr>
+              <w:t>Namena dokumenta i ciljne grupe</w:t>
+            </w:r>
+            <w:r>
+              <w:rPr>
+                <w:noProof/>
+                <w:webHidden/>
+              </w:rPr>
+              <w:tab/>
+            </w:r>
+            <w:r>
+              <w:rPr>
+                <w:noProof/>
+                <w:webHidden/>
+              </w:rPr>
+              <w:fldChar w:fldCharType="begin"/>
+            </w:r>
+            <w:r>
+              <w:rPr>
+                <w:noProof/>
+                <w:webHidden/>
+              </w:rPr>
+              <w:instrText xml:space="preserve"> PAGEREF _Toc34335024 \h </w:instrText>
+            </w:r>
+            <w:r>
+              <w:rPr>
+                <w:noProof/>
+                <w:webHidden/>
+              </w:rPr>
+            </w:r>
+            <w:r>
+              <w:rPr>
+                <w:noProof/>
+                <w:webHidden/>
+              </w:rPr>
+              <w:fldChar w:fldCharType="separate"/>
+            </w:r>
+            <w:r>
+              <w:rPr>
+                <w:noProof/>
+                <w:webHidden/>
+              </w:rPr>
+              <w:t>4</w:t>
+            </w:r>
+            <w:r>
+              <w:rPr>
+                <w:noProof/>
+                <w:webHidden/>
+              </w:rPr>
+              <w:fldChar w:fldCharType="end"/>
+            </w:r>
+          </w:hyperlink>
+        </w:p>
+        <w:p>
+          <w:pPr>
+            <w:pStyle w:val="TOC2"/>
+            <w:tabs>
+              <w:tab w:val="left" w:pos="880"/>
+              <w:tab w:val="right" w:leader="dot" w:pos="9440"/>
+            </w:tabs>
+            <w:rPr>
+              <w:noProof/>
+            </w:rPr>
+          </w:pPr>
+          <w:hyperlink w:anchor="_Toc34335025" w:history="1">
+            <w:r>
+              <w:rPr>
+                <w:rStyle w:val="Hyperlink"/>
+                <w:noProof/>
+              </w:rPr>
+              <w:t>1.3</w:t>
+            </w:r>
+            <w:r>
+              <w:rPr>
+                <w:noProof/>
+              </w:rPr>
+              <w:tab/>
+            </w:r>
+            <w:r>
+              <w:rPr>
+                <w:rStyle w:val="Hyperlink"/>
+                <w:noProof/>
+              </w:rPr>
+              <w:t>Reference</w:t>
+            </w:r>
+            <w:r>
+              <w:rPr>
+                <w:noProof/>
+                <w:webHidden/>
+              </w:rPr>
+              <w:tab/>
+            </w:r>
+            <w:r>
+              <w:rPr>
+                <w:noProof/>
+                <w:webHidden/>
+              </w:rPr>
+              <w:fldChar w:fldCharType="begin"/>
+            </w:r>
+            <w:r>
+              <w:rPr>
+                <w:noProof/>
+                <w:webHidden/>
+              </w:rPr>
+              <w:instrText xml:space="preserve"> PAGEREF _Toc34335025 \h </w:instrText>
+            </w:r>
+            <w:r>
+              <w:rPr>
+                <w:noProof/>
+                <w:webHidden/>
+              </w:rPr>
+            </w:r>
+            <w:r>
+              <w:rPr>
+                <w:noProof/>
+                <w:webHidden/>
+              </w:rPr>
+              <w:fldChar w:fldCharType="separate"/>
+            </w:r>
+            <w:r>
+              <w:rPr>
+                <w:noProof/>
+                <w:webHidden/>
+              </w:rPr>
+              <w:t>4</w:t>
+            </w:r>
+            <w:r>
+              <w:rPr>
+                <w:noProof/>
+                <w:webHidden/>
+              </w:rPr>
+              <w:fldChar w:fldCharType="end"/>
+            </w:r>
+          </w:hyperlink>
+        </w:p>
+        <w:p>
+          <w:pPr>
+            <w:pStyle w:val="TOC2"/>
+            <w:tabs>
+              <w:tab w:val="left" w:pos="880"/>
+              <w:tab w:val="right" w:leader="dot" w:pos="9440"/>
+            </w:tabs>
+            <w:rPr>
+              <w:noProof/>
+            </w:rPr>
+          </w:pPr>
+          <w:hyperlink w:anchor="_Toc34335026" w:history="1">
+            <w:r>
+              <w:rPr>
+                <w:rStyle w:val="Hyperlink"/>
+                <w:noProof/>
+              </w:rPr>
+              <w:t>1.4</w:t>
+            </w:r>
+            <w:r>
+              <w:rPr>
+                <w:noProof/>
+              </w:rPr>
+              <w:tab/>
+            </w:r>
+            <w:r>
+              <w:rPr>
+                <w:rStyle w:val="Hyperlink"/>
+                <w:noProof/>
+              </w:rPr>
+              <w:t>Otvorena pitanja</w:t>
+            </w:r>
+            <w:r>
+              <w:rPr>
+                <w:noProof/>
+                <w:webHidden/>
+              </w:rPr>
+              <w:tab/>
+            </w:r>
+            <w:r>
+              <w:rPr>
+                <w:noProof/>
+                <w:webHidden/>
+              </w:rPr>
+              <w:fldChar w:fldCharType="begin"/>
+            </w:r>
+            <w:r>
+              <w:rPr>
+                <w:noProof/>
+                <w:webHidden/>
+              </w:rPr>
+              <w:instrText xml:space="preserve"> PAGEREF _Toc34335026 \h </w:instrText>
+            </w:r>
+            <w:r>
+              <w:rPr>
+                <w:noProof/>
+                <w:webHidden/>
+              </w:rPr>
+            </w:r>
+            <w:r>
+              <w:rPr>
+                <w:noProof/>
+                <w:webHidden/>
+              </w:rPr>
+              <w:fldChar w:fldCharType="separate"/>
+            </w:r>
+            <w:r>
+              <w:rPr>
+                <w:noProof/>
+                <w:webHidden/>
+              </w:rPr>
+              <w:t>4</w:t>
+            </w:r>
+            <w:r>
+              <w:rPr>
+                <w:noProof/>
+                <w:webHidden/>
+              </w:rPr>
+              <w:fldChar w:fldCharType="end"/>
+            </w:r>
+          </w:hyperlink>
+        </w:p>
+        <w:p>
+          <w:pPr>
+            <w:pStyle w:val="TOC1"/>
+            <w:tabs>
+              <w:tab w:val="left" w:pos="440"/>
+              <w:tab w:val="right" w:leader="dot" w:pos="9440"/>
+            </w:tabs>
+            <w:rPr>
+              <w:noProof/>
+            </w:rPr>
+          </w:pPr>
+          <w:hyperlink w:anchor="_Toc34335027" w:history="1">
+            <w:r>
+              <w:rPr>
+                <w:rStyle w:val="Hyperlink"/>
+                <w:noProof/>
+              </w:rPr>
+              <w:t>2</w:t>
+            </w:r>
+            <w:r>
+              <w:rPr>
+                <w:noProof/>
+              </w:rPr>
+              <w:tab/>
+            </w:r>
+            <w:r>
+              <w:rPr>
+                <w:rStyle w:val="Hyperlink"/>
+                <w:noProof/>
+              </w:rPr>
+              <w:t>Scenario detaljnog pregleda igrača u savezu</w:t>
+            </w:r>
+            <w:r>
+              <w:rPr>
+                <w:noProof/>
+                <w:webHidden/>
+              </w:rPr>
+              <w:tab/>
+            </w:r>
+            <w:r>
+              <w:rPr>
+                <w:noProof/>
+                <w:webHidden/>
+              </w:rPr>
+              <w:fldChar w:fldCharType="begin"/>
+            </w:r>
+            <w:r>
+              <w:rPr>
+                <w:noProof/>
+                <w:webHidden/>
+              </w:rPr>
+              <w:instrText xml:space="preserve"> PAGEREF _Toc34335027 \h </w:instrText>
+            </w:r>
+            <w:r>
+              <w:rPr>
+                <w:noProof/>
+                <w:webHidden/>
+              </w:rPr>
+            </w:r>
+            <w:r>
+              <w:rPr>
+                <w:noProof/>
+                <w:webHidden/>
+              </w:rPr>
+              <w:fldChar w:fldCharType="separate"/>
+            </w:r>
+            <w:r>
+              <w:rPr>
+                <w:noProof/>
+                <w:webHidden/>
+              </w:rPr>
+              <w:t>4</w:t>
+            </w:r>
+            <w:r>
+              <w:rPr>
+                <w:noProof/>
+                <w:webHidden/>
+              </w:rPr>
+              <w:fldChar w:fldCharType="end"/>
+            </w:r>
+          </w:hyperlink>
+        </w:p>
+        <w:p>
+          <w:pPr>
+            <w:pStyle w:val="TOC2"/>
+            <w:tabs>
+              <w:tab w:val="left" w:pos="880"/>
+              <w:tab w:val="right" w:leader="dot" w:pos="9440"/>
+            </w:tabs>
+            <w:rPr>
+              <w:noProof/>
+            </w:rPr>
+          </w:pPr>
+          <w:hyperlink w:anchor="_Toc34335028" w:history="1">
+            <w:r>
+              <w:rPr>
+                <w:rStyle w:val="Hyperlink"/>
+                <w:noProof/>
+              </w:rPr>
+              <w:t>2.1</w:t>
+            </w:r>
+            <w:r>
+              <w:rPr>
+                <w:noProof/>
+              </w:rPr>
+              <w:tab/>
+            </w:r>
+            <w:r>
+              <w:rPr>
+                <w:rStyle w:val="Hyperlink"/>
+                <w:noProof/>
+              </w:rPr>
+              <w:t>Kratak opis</w:t>
+            </w:r>
+            <w:r>
+              <w:rPr>
+                <w:noProof/>
+                <w:webHidden/>
+              </w:rPr>
+              <w:tab/>
+            </w:r>
+            <w:r>
+              <w:rPr>
+                <w:noProof/>
+                <w:webHidden/>
+              </w:rPr>
+              <w:fldChar w:fldCharType="begin"/>
+            </w:r>
+            <w:r>
+              <w:rPr>
+                <w:noProof/>
+                <w:webHidden/>
+              </w:rPr>
+              <w:instrText xml:space="preserve"> PAGEREF _Toc34335028 \h </w:instrText>
+            </w:r>
+            <w:r>
+              <w:rPr>
+                <w:noProof/>
+                <w:webHidden/>
+              </w:rPr>
+            </w:r>
+            <w:r>
+              <w:rPr>
+                <w:noProof/>
+                <w:webHidden/>
+              </w:rPr>
+              <w:fldChar w:fldCharType="separate"/>
+            </w:r>
+            <w:r>
+              <w:rPr>
+                <w:noProof/>
+                <w:webHidden/>
+              </w:rPr>
+              <w:t>4</w:t>
+            </w:r>
+            <w:r>
+              <w:rPr>
+                <w:noProof/>
+                <w:webHidden/>
+              </w:rPr>
+              <w:fldChar w:fldCharType="end"/>
+            </w:r>
+          </w:hyperlink>
+        </w:p>
+        <w:p>
+          <w:pPr>
+            <w:pStyle w:val="TOC2"/>
+            <w:tabs>
+              <w:tab w:val="left" w:pos="880"/>
+              <w:tab w:val="right" w:leader="dot" w:pos="9440"/>
+            </w:tabs>
+            <w:rPr>
+              <w:noProof/>
+            </w:rPr>
+          </w:pPr>
+          <w:hyperlink w:anchor="_Toc34335029" w:history="1">
+            <w:r>
+              <w:rPr>
+                <w:rStyle w:val="Hyperlink"/>
+                <w:noProof/>
+              </w:rPr>
+              <w:t>2.2</w:t>
+            </w:r>
+            <w:r>
+              <w:rPr>
+                <w:noProof/>
+              </w:rPr>
+              <w:tab/>
+            </w:r>
+            <w:r>
+              <w:rPr>
+                <w:rStyle w:val="Hyperlink"/>
+                <w:noProof/>
+              </w:rPr>
+              <w:t>Tok događaja</w:t>
+            </w:r>
+            <w:r>
+              <w:rPr>
+                <w:noProof/>
+                <w:webHidden/>
+              </w:rPr>
+              <w:tab/>
+            </w:r>
+            <w:r>
+              <w:rPr>
+                <w:noProof/>
+                <w:webHidden/>
+              </w:rPr>
+              <w:fldChar w:fldCharType="begin"/>
+            </w:r>
+            <w:r>
+              <w:rPr>
+                <w:noProof/>
+                <w:webHidden/>
+              </w:rPr>
+              <w:instrText xml:space="preserve"> PAGEREF _Toc34335029 \h </w:instrText>
+            </w:r>
+            <w:r>
+              <w:rPr>
+                <w:noProof/>
+                <w:webHidden/>
+              </w:rPr>
+            </w:r>
+            <w:r>
+              <w:rPr>
+                <w:noProof/>
+                <w:webHidden/>
+              </w:rPr>
+              <w:fldChar w:fldCharType="separate"/>
+            </w:r>
+            <w:r>
+              <w:rPr>
+                <w:noProof/>
+                <w:webHidden/>
+              </w:rPr>
+              <w:t>4</w:t>
+            </w:r>
+            <w:r>
+              <w:rPr>
+                <w:noProof/>
+                <w:webHidden/>
+              </w:rPr>
+              <w:fldChar w:fldCharType="end"/>
+            </w:r>
+          </w:hyperlink>
+        </w:p>
+        <w:p>
+          <w:pPr>
+            <w:pStyle w:val="TOC2"/>
+            <w:tabs>
+              <w:tab w:val="left" w:pos="880"/>
+              <w:tab w:val="right" w:leader="dot" w:pos="9440"/>
+            </w:tabs>
+            <w:rPr>
+              <w:noProof/>
+            </w:rPr>
+          </w:pPr>
+          <w:hyperlink w:anchor="_Toc34335030" w:history="1">
+            <w:r>
+              <w:rPr>
+                <w:rStyle w:val="Hyperlink"/>
+                <w:noProof/>
+              </w:rPr>
+              <w:t>2.3</w:t>
+            </w:r>
+            <w:r>
+              <w:rPr>
+                <w:noProof/>
+              </w:rPr>
+              <w:tab/>
+            </w:r>
+            <w:r>
+              <w:rPr>
+                <w:rStyle w:val="Hyperlink"/>
+                <w:noProof/>
+              </w:rPr>
+              <w:t>Posebni zahtevi</w:t>
+            </w:r>
+            <w:r>
+              <w:rPr>
+                <w:noProof/>
+                <w:webHidden/>
+              </w:rPr>
+              <w:tab/>
+            </w:r>
+            <w:r>
+              <w:rPr>
+                <w:noProof/>
+                <w:webHidden/>
+              </w:rPr>
+              <w:fldChar w:fldCharType="begin"/>
+            </w:r>
+            <w:r>
+              <w:rPr>
+                <w:noProof/>
+                <w:webHidden/>
+              </w:rPr>
+              <w:instrText xml:space="preserve"> PAGEREF _Toc34335030 \h </w:instrText>
+            </w:r>
+            <w:r>
+              <w:rPr>
+                <w:noProof/>
+                <w:webHidden/>
+              </w:rPr>
+            </w:r>
+            <w:r>
+              <w:rPr>
+                <w:noProof/>
+                <w:webHidden/>
+              </w:rPr>
+              <w:fldChar w:fldCharType="separate"/>
+            </w:r>
+            <w:r>
+              <w:rPr>
+                <w:noProof/>
+                <w:webHidden/>
+              </w:rPr>
+              <w:t>5</w:t>
+            </w:r>
+            <w:r>
+              <w:rPr>
+                <w:noProof/>
+                <w:webHidden/>
+              </w:rPr>
+              <w:fldChar w:fldCharType="end"/>
+            </w:r>
+          </w:hyperlink>
+        </w:p>
+        <w:p>
+          <w:pPr>
+            <w:pStyle w:val="TOC2"/>
+            <w:tabs>
+              <w:tab w:val="left" w:pos="880"/>
+              <w:tab w:val="right" w:leader="dot" w:pos="9440"/>
+            </w:tabs>
+            <w:rPr>
+              <w:noProof/>
+            </w:rPr>
+          </w:pPr>
+          <w:hyperlink w:anchor="_Toc34335031" w:history="1">
+            <w:r>
+              <w:rPr>
+                <w:rStyle w:val="Hyperlink"/>
+                <w:noProof/>
+              </w:rPr>
+              <w:t>2.4</w:t>
+            </w:r>
+            <w:r>
+              <w:rPr>
+                <w:noProof/>
+              </w:rPr>
+              <w:tab/>
+            </w:r>
+            <w:r>
+              <w:rPr>
+                <w:rStyle w:val="Hyperlink"/>
+                <w:noProof/>
+              </w:rPr>
+              <w:t>Preduslovi</w:t>
+            </w:r>
+            <w:r>
+              <w:rPr>
+                <w:noProof/>
+                <w:webHidden/>
+              </w:rPr>
+              <w:tab/>
+            </w:r>
+            <w:r>
+              <w:rPr>
+                <w:noProof/>
+                <w:webHidden/>
+              </w:rPr>
+              <w:fldChar w:fldCharType="begin"/>
+            </w:r>
+            <w:r>
+              <w:rPr>
+                <w:noProof/>
+                <w:webHidden/>
+              </w:rPr>
+              <w:instrText xml:space="preserve"> PAGEREF _Toc34335031 \h </w:instrText>
+            </w:r>
+            <w:r>
+              <w:rPr>
+                <w:noProof/>
+                <w:webHidden/>
+              </w:rPr>
+            </w:r>
+            <w:r>
+              <w:rPr>
+                <w:noProof/>
+                <w:webHidden/>
+              </w:rPr>
+              <w:fldChar w:fldCharType="separate"/>
+            </w:r>
+            <w:r>
+              <w:rPr>
+                <w:noProof/>
+                <w:webHidden/>
+              </w:rPr>
+              <w:t>5</w:t>
+            </w:r>
+            <w:r>
+              <w:rPr>
+                <w:noProof/>
+                <w:webHidden/>
+              </w:rPr>
+              <w:fldChar w:fldCharType="end"/>
+            </w:r>
+          </w:hyperlink>
+        </w:p>
+        <w:p>
+          <w:pPr>
+            <w:pStyle w:val="TOC2"/>
+            <w:tabs>
+              <w:tab w:val="left" w:pos="880"/>
+              <w:tab w:val="right" w:leader="dot" w:pos="9440"/>
+            </w:tabs>
+            <w:rPr>
+              <w:noProof/>
+            </w:rPr>
+          </w:pPr>
+          <w:hyperlink w:anchor="_Toc34335032" w:history="1">
+            <w:r>
+              <w:rPr>
+                <w:rStyle w:val="Hyperlink"/>
+                <w:noProof/>
+              </w:rPr>
+              <w:t>2.5</w:t>
+            </w:r>
+            <w:r>
+              <w:rPr>
+                <w:noProof/>
+              </w:rPr>
+              <w:tab/>
+            </w:r>
+            <w:r>
+              <w:rPr>
+                <w:rStyle w:val="Hyperlink"/>
+                <w:noProof/>
+              </w:rPr>
+              <w:t>Posledice</w:t>
+            </w:r>
+            <w:r>
+              <w:rPr>
+                <w:noProof/>
+                <w:webHidden/>
+              </w:rPr>
+              <w:tab/>
+            </w:r>
+            <w:r>
+              <w:rPr>
+                <w:noProof/>
+                <w:webHidden/>
+              </w:rPr>
+              <w:fldChar w:fldCharType="begin"/>
+            </w:r>
+            <w:r>
+              <w:rPr>
+                <w:noProof/>
+                <w:webHidden/>
+              </w:rPr>
+              <w:instrText xml:space="preserve"> PAGEREF _Toc34335032 \h </w:instrText>
+            </w:r>
+            <w:r>
+              <w:rPr>
+                <w:noProof/>
+                <w:webHidden/>
+              </w:rPr>
+            </w:r>
+            <w:r>
+              <w:rPr>
+                <w:noProof/>
+                <w:webHidden/>
+              </w:rPr>
+              <w:fldChar w:fldCharType="separate"/>
+            </w:r>
+            <w:r>
+              <w:rPr>
+                <w:noProof/>
+                <w:webHidden/>
+              </w:rPr>
+              <w:t>5</w:t>
+            </w:r>
+            <w:r>
+              <w:rPr>
+                <w:noProof/>
+                <w:webHidden/>
+              </w:rPr>
+              <w:fldChar w:fldCharType="end"/>
+            </w:r>
+          </w:hyperlink>
+        </w:p>
+        <w:p>
+          <w:r>
+            <w:rPr>
+              <w:b/>
+              <w:bCs/>
+              <w:noProof/>
+            </w:rPr>
+            <w:fldChar w:fldCharType="end"/>
+          </w:r>
+        </w:p>
+      </w:sdtContent>
+    </w:sdt>
     <w:p>
       <w:pPr>
         <w:rPr>
@@ -578,20 +1568,29 @@
     </w:p>
     <w:p>
       <w:pPr>
+        <w:rPr>
+          <w:sz w:val="40"/>
+          <w:szCs w:val="40"/>
+        </w:rPr>
+      </w:pPr>
+    </w:p>
+    <w:p>
+      <w:pPr>
         <w:pStyle w:val="Heading1"/>
         <w:rPr>
           <w:sz w:val="36"/>
           <w:szCs w:val="36"/>
         </w:rPr>
       </w:pPr>
+      <w:bookmarkStart w:id="1" w:name="_Toc34335022"/>
       <w:r>
         <w:rPr>
           <w:sz w:val="36"/>
           <w:szCs w:val="36"/>
         </w:rPr>
-        <w:lastRenderedPageBreak/>
         <w:t>Uvod</w:t>
       </w:r>
+      <w:bookmarkEnd w:id="1"/>
     </w:p>
     <w:p>
       <w:pPr>
@@ -601,6 +1600,7 @@
           <w:szCs w:val="28"/>
         </w:rPr>
       </w:pPr>
+      <w:bookmarkStart w:id="2" w:name="_Toc34335023"/>
       <w:r>
         <w:rPr>
           <w:sz w:val="28"/>
@@ -608,6 +1608,7 @@
         </w:rPr>
         <w:t>Rezime</w:t>
       </w:r>
+      <w:bookmarkEnd w:id="2"/>
     </w:p>
     <w:p>
       <w:pPr>
@@ -653,6 +1654,7 @@
           <w:szCs w:val="28"/>
         </w:rPr>
       </w:pPr>
+      <w:bookmarkStart w:id="3" w:name="_Toc34335024"/>
       <w:r>
         <w:rPr>
           <w:sz w:val="28"/>
@@ -660,6 +1662,7 @@
         </w:rPr>
         <w:t>Namena dokumenta i ciljne grupe</w:t>
       </w:r>
+      <w:bookmarkEnd w:id="3"/>
     </w:p>
     <w:p>
       <w:pPr>
@@ -684,6 +1687,7 @@
           <w:szCs w:val="28"/>
         </w:rPr>
       </w:pPr>
+      <w:bookmarkStart w:id="4" w:name="_Toc34335025"/>
       <w:r>
         <w:rPr>
           <w:sz w:val="28"/>
@@ -691,6 +1695,7 @@
         </w:rPr>
         <w:t>Reference</w:t>
       </w:r>
+      <w:bookmarkEnd w:id="4"/>
     </w:p>
     <w:p>
       <w:pPr>
@@ -780,6 +1785,7 @@
           <w:szCs w:val="28"/>
         </w:rPr>
       </w:pPr>
+      <w:bookmarkStart w:id="5" w:name="_Toc34335026"/>
       <w:r>
         <w:rPr>
           <w:sz w:val="28"/>
@@ -787,6 +1793,7 @@
         </w:rPr>
         <w:t>Otvorena pitanja</w:t>
       </w:r>
+      <w:bookmarkEnd w:id="5"/>
     </w:p>
     <w:tbl>
       <w:tblPr>
@@ -993,6 +2000,7 @@
           <w:szCs w:val="36"/>
         </w:rPr>
       </w:pPr>
+      <w:bookmarkStart w:id="6" w:name="_Toc34335027"/>
       <w:r>
         <w:rPr>
           <w:sz w:val="36"/>
@@ -1014,6 +2022,7 @@
         </w:rPr>
         <w:t>pregleda igrača u savezu</w:t>
       </w:r>
+      <w:bookmarkEnd w:id="6"/>
     </w:p>
     <w:p>
       <w:pPr>
@@ -1023,6 +2032,7 @@
           <w:szCs w:val="28"/>
         </w:rPr>
       </w:pPr>
+      <w:bookmarkStart w:id="7" w:name="_Toc34335028"/>
       <w:r>
         <w:rPr>
           <w:sz w:val="28"/>
@@ -1030,6 +2040,7 @@
         </w:rPr>
         <w:t>Kratak opis</w:t>
       </w:r>
+      <w:bookmarkEnd w:id="7"/>
     </w:p>
     <w:p>
       <w:pPr>
@@ -1076,6 +2087,7 @@
           <w:szCs w:val="28"/>
         </w:rPr>
       </w:pPr>
+      <w:bookmarkStart w:id="8" w:name="_Toc34335029"/>
       <w:r>
         <w:rPr>
           <w:sz w:val="28"/>
@@ -1083,6 +2095,7 @@
         </w:rPr>
         <w:t>Tok događaja</w:t>
       </w:r>
+      <w:bookmarkEnd w:id="8"/>
     </w:p>
     <w:p>
       <w:pPr>
@@ -1282,6 +2295,7 @@
           <w:sz w:val="24"/>
           <w:szCs w:val="24"/>
         </w:rPr>
+        <w:lastRenderedPageBreak/>
         <w:t>4.1  Ne postoji nijedan igrač koji bi prošao filter i prikazuje se prazna lista. Skače se na korak 3</w:t>
       </w:r>
     </w:p>
@@ -1298,7 +2312,6 @@
           <w:sz w:val="24"/>
           <w:szCs w:val="24"/>
         </w:rPr>
-        <w:lastRenderedPageBreak/>
         <w:tab/>
         <w:t xml:space="preserve">     </w:t>
       </w:r>
@@ -1307,9 +2320,11 @@
       <w:pPr>
         <w:pStyle w:val="Heading2"/>
       </w:pPr>
+      <w:bookmarkStart w:id="9" w:name="_Toc34335030"/>
       <w:r>
         <w:t>Posebni zahtevi</w:t>
       </w:r>
+      <w:bookmarkEnd w:id="9"/>
     </w:p>
     <w:p>
       <w:pPr>
@@ -1323,9 +2338,11 @@
       <w:pPr>
         <w:pStyle w:val="Heading2"/>
       </w:pPr>
+      <w:bookmarkStart w:id="10" w:name="_Toc34335031"/>
       <w:r>
         <w:t>Preduslovi</w:t>
       </w:r>
+      <w:bookmarkEnd w:id="10"/>
     </w:p>
     <w:p>
       <w:pPr>
@@ -1339,9 +2356,11 @@
       <w:pPr>
         <w:pStyle w:val="Heading2"/>
       </w:pPr>
+      <w:bookmarkStart w:id="11" w:name="_Toc34335032"/>
       <w:r>
         <w:t>Posledice</w:t>
       </w:r>
+      <w:bookmarkEnd w:id="11"/>
     </w:p>
     <w:p>
       <w:pPr>
@@ -1350,8 +2369,6 @@
       <w:r>
         <w:t>Nema</w:t>
       </w:r>
-      <w:bookmarkStart w:id="0" w:name="_GoBack"/>
-      <w:bookmarkEnd w:id="0"/>
     </w:p>
     <w:p/>
     <w:sectPr>
@@ -1774,6 +2791,7 @@
     <w:lsdException w:name="HTML Sample" w:semiHidden="1" w:unhideWhenUsed="1"/>
     <w:lsdException w:name="HTML Typewriter" w:semiHidden="1" w:unhideWhenUsed="1"/>
     <w:lsdException w:name="HTML Variable" w:semiHidden="1" w:unhideWhenUsed="1"/>
+    <w:lsdException w:name="Normal Table" w:semiHidden="1" w:unhideWhenUsed="1"/>
     <w:lsdException w:name="annotation subject" w:semiHidden="1" w:unhideWhenUsed="1"/>
     <w:lsdException w:name="No List" w:semiHidden="1" w:unhideWhenUsed="1"/>
     <w:lsdException w:name="Outline List 1" w:semiHidden="1" w:unhideWhenUsed="1"/>
@@ -1820,8 +2838,10 @@
     <w:lsdException w:name="Table Subtle 2" w:semiHidden="1" w:unhideWhenUsed="1"/>
     <w:lsdException w:name="Table Web 1" w:semiHidden="1" w:unhideWhenUsed="1"/>
     <w:lsdException w:name="Table Web 2" w:semiHidden="1" w:unhideWhenUsed="1"/>
+    <w:lsdException w:name="Table Web 3" w:semiHidden="1" w:unhideWhenUsed="1"/>
     <w:lsdException w:name="Balloon Text" w:semiHidden="1" w:unhideWhenUsed="1"/>
     <w:lsdException w:name="Table Grid" w:uiPriority="39"/>
+    <w:lsdException w:name="Table Theme" w:semiHidden="1" w:unhideWhenUsed="1"/>
     <w:lsdException w:name="Placeholder Text" w:semiHidden="1"/>
     <w:lsdException w:name="No Spacing" w:uiPriority="1" w:qFormat="1"/>
     <w:lsdException w:name="Light Shading" w:uiPriority="60"/>
@@ -2463,6 +3483,57 @@
       <w:contextualSpacing/>
     </w:pPr>
   </w:style>
+  <w:style w:type="paragraph" w:styleId="TOCHeading">
+    <w:name w:val="TOC Heading"/>
+    <w:basedOn w:val="Heading1"/>
+    <w:next w:val="Normal"/>
+    <w:uiPriority w:val="39"/>
+    <w:unhideWhenUsed/>
+    <w:qFormat/>
+    <w:rsid w:val="009559BC"/>
+    <w:pPr>
+      <w:numPr>
+        <w:numId w:val="0"/>
+      </w:numPr>
+      <w:outlineLvl w:val="9"/>
+    </w:pPr>
+  </w:style>
+  <w:style w:type="paragraph" w:styleId="TOC1">
+    <w:name w:val="toc 1"/>
+    <w:basedOn w:val="Normal"/>
+    <w:next w:val="Normal"/>
+    <w:autoRedefine/>
+    <w:uiPriority w:val="39"/>
+    <w:unhideWhenUsed/>
+    <w:rsid w:val="009559BC"/>
+    <w:pPr>
+      <w:spacing w:after="100"/>
+    </w:pPr>
+  </w:style>
+  <w:style w:type="paragraph" w:styleId="TOC2">
+    <w:name w:val="toc 2"/>
+    <w:basedOn w:val="Normal"/>
+    <w:next w:val="Normal"/>
+    <w:autoRedefine/>
+    <w:uiPriority w:val="39"/>
+    <w:unhideWhenUsed/>
+    <w:rsid w:val="009559BC"/>
+    <w:pPr>
+      <w:spacing w:after="100"/>
+      <w:ind w:left="220"/>
+    </w:pPr>
+  </w:style>
+  <w:style w:type="character" w:styleId="Hyperlink">
+    <w:name w:val="Hyperlink"/>
+    <w:basedOn w:val="DefaultParagraphFont"/>
+    <w:uiPriority w:val="99"/>
+    <w:unhideWhenUsed/>
+    <w:rsid w:val="009559BC"/>
+    <w:rPr>
+      <w:color w:val="0563C1" w:themeColor="hyperlink"/>
+      <w:u w:val="single"/>
+    </w:rPr>
+  </w:style>
 </w:styles>
 </file>
 
@@ -2732,7 +3803,7 @@
 </file>
 
 <file path=customXml/itemProps1.xml><?xml version="1.0" encoding="utf-8"?>
-<ds:datastoreItem xmlns:ds="http://schemas.openxmlformats.org/officeDocument/2006/customXml" ds:itemID="{04F8B8E9-742E-4CE7-BFE6-D634039E5C19}">
+<ds:datastoreItem xmlns:ds="http://schemas.openxmlformats.org/officeDocument/2006/customXml" ds:itemID="{8877B444-1CBC-45B1-9B20-85FE3BDA16D6}">
   <ds:schemaRefs>
     <ds:schemaRef ds:uri="http://schemas.openxmlformats.org/officeDocument/2006/bibliography"/>
   </ds:schemaRefs>

</xml_diff>

<commit_message>
Dodat SSU pregled takmicenja i sitne promene ostalih SSU-a
</commit_message>
<xml_diff>
--- a/Faza 2/SSU Pregled igraca.docx
+++ b/Faza 2/SSU Pregled igraca.docx
@@ -10,13 +10,47 @@
           <w:szCs w:val="28"/>
         </w:rPr>
       </w:pPr>
+      <w:proofErr w:type="spellStart"/>
       <w:r>
         <w:rPr>
           <w:sz w:val="28"/>
           <w:szCs w:val="28"/>
         </w:rPr>
-        <w:t>Elektrotehnički fakultet u Beogradu</w:t>
-      </w:r>
+        <w:t>Elektrotehnički</w:t>
+      </w:r>
+      <w:proofErr w:type="spellEnd"/>
+      <w:r>
+        <w:rPr>
+          <w:sz w:val="28"/>
+          <w:szCs w:val="28"/>
+        </w:rPr>
+        <w:t xml:space="preserve"> </w:t>
+      </w:r>
+      <w:proofErr w:type="spellStart"/>
+      <w:r>
+        <w:rPr>
+          <w:sz w:val="28"/>
+          <w:szCs w:val="28"/>
+        </w:rPr>
+        <w:t>fakultet</w:t>
+      </w:r>
+      <w:proofErr w:type="spellEnd"/>
+      <w:r>
+        <w:rPr>
+          <w:sz w:val="28"/>
+          <w:szCs w:val="28"/>
+        </w:rPr>
+        <w:t xml:space="preserve"> u </w:t>
+      </w:r>
+      <w:proofErr w:type="spellStart"/>
+      <w:r>
+        <w:rPr>
+          <w:sz w:val="28"/>
+          <w:szCs w:val="28"/>
+        </w:rPr>
+        <w:t>Beogradu</w:t>
+      </w:r>
+      <w:proofErr w:type="spellEnd"/>
     </w:p>
     <w:p>
       <w:pPr>
@@ -31,8 +65,49 @@
           <w:sz w:val="28"/>
           <w:szCs w:val="28"/>
         </w:rPr>
-        <w:t>SI3PSI Principi Softverskog Inženjerstva</w:t>
-      </w:r>
+        <w:t xml:space="preserve">SI3PSI </w:t>
+      </w:r>
+      <w:proofErr w:type="spellStart"/>
+      <w:r>
+        <w:rPr>
+          <w:sz w:val="28"/>
+          <w:szCs w:val="28"/>
+        </w:rPr>
+        <w:t>Principi</w:t>
+      </w:r>
+      <w:proofErr w:type="spellEnd"/>
+      <w:r>
+        <w:rPr>
+          <w:sz w:val="28"/>
+          <w:szCs w:val="28"/>
+        </w:rPr>
+        <w:t xml:space="preserve"> </w:t>
+      </w:r>
+      <w:proofErr w:type="spellStart"/>
+      <w:r>
+        <w:rPr>
+          <w:sz w:val="28"/>
+          <w:szCs w:val="28"/>
+        </w:rPr>
+        <w:t>Softverskog</w:t>
+      </w:r>
+      <w:proofErr w:type="spellEnd"/>
+      <w:r>
+        <w:rPr>
+          <w:sz w:val="28"/>
+          <w:szCs w:val="28"/>
+        </w:rPr>
+        <w:t xml:space="preserve"> </w:t>
+      </w:r>
+      <w:proofErr w:type="spellStart"/>
+      <w:r>
+        <w:rPr>
+          <w:sz w:val="28"/>
+          <w:szCs w:val="28"/>
+        </w:rPr>
+        <w:t>Inženjerstva</w:t>
+      </w:r>
+      <w:proofErr w:type="spellEnd"/>
     </w:p>
     <w:p>
       <w:pPr>
@@ -53,21 +128,7 @@
         <w:jc w:val="center"/>
       </w:pPr>
     </w:p>
-    <w:p>
-      <w:pPr>
-        <w:jc w:val="center"/>
-      </w:pPr>
-    </w:p>
-    <w:p>
-      <w:pPr>
-        <w:jc w:val="center"/>
-      </w:pPr>
-    </w:p>
-    <w:p>
-      <w:pPr>
-        <w:jc w:val="center"/>
-      </w:pPr>
-    </w:p>
+    <w:p/>
     <w:p>
       <w:pPr>
         <w:jc w:val="center"/>
@@ -89,6 +150,7 @@
           <w:lang w:val="sr-Latn-RS"/>
         </w:rPr>
       </w:pPr>
+      <w:proofErr w:type="spellStart"/>
       <w:r>
         <w:rPr>
           <w:b/>
@@ -96,7 +158,17 @@
           <w:sz w:val="36"/>
           <w:szCs w:val="36"/>
         </w:rPr>
-        <w:t xml:space="preserve">Projekat Portal za </w:t>
+        <w:t>Projekat</w:t>
+      </w:r>
+      <w:proofErr w:type="spellEnd"/>
+      <w:r>
+        <w:rPr>
+          <w:b/>
+          <w:bCs/>
+          <w:sz w:val="36"/>
+          <w:szCs w:val="36"/>
+        </w:rPr>
+        <w:t xml:space="preserve"> Portal za </w:t>
       </w:r>
       <w:r>
         <w:rPr>
@@ -112,6 +184,33 @@
     <w:p>
       <w:pPr>
         <w:jc w:val="center"/>
+        <w:rPr>
+          <w:b/>
+          <w:bCs/>
+          <w:sz w:val="36"/>
+          <w:szCs w:val="36"/>
+          <w:lang w:val="sr-Latn-RS"/>
+        </w:rPr>
+      </w:pPr>
+      <w:r>
+        <w:rPr>
+          <w:b/>
+          <w:bCs/>
+          <w:sz w:val="36"/>
+          <w:szCs w:val="36"/>
+          <w:lang w:val="sr-Latn-RS"/>
+        </w:rPr>
+        <w:t>Tim: Runtime Terror</w:t>
+      </w:r>
+    </w:p>
+    <w:p>
+      <w:pPr>
+        <w:jc w:val="center"/>
+      </w:pPr>
+    </w:p>
+    <w:p>
+      <w:pPr>
+        <w:jc w:val="center"/>
       </w:pPr>
     </w:p>
     <w:p>
@@ -149,6 +248,7 @@
           <w:szCs w:val="40"/>
         </w:rPr>
       </w:pPr>
+      <w:proofErr w:type="spellStart"/>
       <w:r>
         <w:rPr>
           <w:b/>
@@ -156,19 +256,19 @@
           <w:sz w:val="40"/>
           <w:szCs w:val="40"/>
         </w:rPr>
-        <w:t>Specifikacija scenarija upotrebe funkcionalnosti</w:t>
-      </w:r>
-    </w:p>
-    <w:p>
-      <w:pPr>
-        <w:jc w:val="center"/>
+        <w:t>Specifikacija</w:t>
+      </w:r>
+      <w:proofErr w:type="spellEnd"/>
+      <w:r>
         <w:rPr>
           <w:b/>
           <w:bCs/>
           <w:sz w:val="40"/>
           <w:szCs w:val="40"/>
         </w:rPr>
-      </w:pPr>
+        <w:t xml:space="preserve"> </w:t>
+      </w:r>
+      <w:proofErr w:type="spellStart"/>
       <w:r>
         <w:rPr>
           <w:b/>
@@ -176,8 +276,9 @@
           <w:sz w:val="40"/>
           <w:szCs w:val="40"/>
         </w:rPr>
-        <w:t xml:space="preserve">detaljnog </w:t>
-      </w:r>
+        <w:t>scenarija</w:t>
+      </w:r>
+      <w:proofErr w:type="spellEnd"/>
       <w:r>
         <w:rPr>
           <w:b/>
@@ -185,23 +286,132 @@
           <w:sz w:val="40"/>
           <w:szCs w:val="40"/>
         </w:rPr>
-        <w:t>pregleda igrača</w:t>
-      </w:r>
+        <w:t xml:space="preserve"> </w:t>
+      </w:r>
+      <w:proofErr w:type="spellStart"/>
+      <w:r>
+        <w:rPr>
+          <w:b/>
+          <w:bCs/>
+          <w:sz w:val="40"/>
+          <w:szCs w:val="40"/>
+        </w:rPr>
+        <w:t>upotrebe</w:t>
+      </w:r>
+      <w:proofErr w:type="spellEnd"/>
+      <w:r>
+        <w:rPr>
+          <w:b/>
+          <w:bCs/>
+          <w:sz w:val="40"/>
+          <w:szCs w:val="40"/>
+        </w:rPr>
+        <w:t xml:space="preserve"> </w:t>
+      </w:r>
+      <w:proofErr w:type="spellStart"/>
+      <w:r>
+        <w:rPr>
+          <w:b/>
+          <w:bCs/>
+          <w:sz w:val="40"/>
+          <w:szCs w:val="40"/>
+        </w:rPr>
+        <w:t>funkcionalnosti</w:t>
+      </w:r>
+      <w:proofErr w:type="spellEnd"/>
     </w:p>
     <w:p>
       <w:pPr>
         <w:jc w:val="center"/>
         <w:rPr>
+          <w:b/>
+          <w:bCs/>
+          <w:sz w:val="40"/>
+          <w:szCs w:val="40"/>
+        </w:rPr>
+      </w:pPr>
+      <w:proofErr w:type="spellStart"/>
+      <w:r>
+        <w:rPr>
+          <w:b/>
+          <w:bCs/>
+          <w:sz w:val="40"/>
+          <w:szCs w:val="40"/>
+        </w:rPr>
+        <w:t>detaljnog</w:t>
+      </w:r>
+      <w:proofErr w:type="spellEnd"/>
+      <w:r>
+        <w:rPr>
+          <w:b/>
+          <w:bCs/>
+          <w:sz w:val="40"/>
+          <w:szCs w:val="40"/>
+        </w:rPr>
+        <w:t xml:space="preserve"> </w:t>
+      </w:r>
+      <w:proofErr w:type="spellStart"/>
+      <w:r>
+        <w:rPr>
+          <w:b/>
+          <w:bCs/>
+          <w:sz w:val="40"/>
+          <w:szCs w:val="40"/>
+        </w:rPr>
+        <w:t>pregleda</w:t>
+      </w:r>
+      <w:proofErr w:type="spellEnd"/>
+      <w:r>
+        <w:rPr>
+          <w:b/>
+          <w:bCs/>
+          <w:sz w:val="40"/>
+          <w:szCs w:val="40"/>
+        </w:rPr>
+        <w:t xml:space="preserve"> </w:t>
+      </w:r>
+      <w:proofErr w:type="spellStart"/>
+      <w:r>
+        <w:rPr>
+          <w:b/>
+          <w:bCs/>
+          <w:sz w:val="40"/>
+          <w:szCs w:val="40"/>
+        </w:rPr>
+        <w:t>igrača</w:t>
+      </w:r>
+      <w:proofErr w:type="spellEnd"/>
+    </w:p>
+    <w:p>
+      <w:pPr>
+        <w:jc w:val="center"/>
+        <w:rPr>
           <w:sz w:val="32"/>
           <w:szCs w:val="32"/>
         </w:rPr>
       </w:pPr>
+      <w:proofErr w:type="spellStart"/>
       <w:r>
         <w:rPr>
           <w:sz w:val="32"/>
           <w:szCs w:val="32"/>
         </w:rPr>
-        <w:t>Verzija 1.0</w:t>
+        <w:t>Verzija</w:t>
+      </w:r>
+      <w:proofErr w:type="spellEnd"/>
+      <w:r>
+        <w:rPr>
+          <w:sz w:val="32"/>
+          <w:szCs w:val="32"/>
+        </w:rPr>
+        <w:t xml:space="preserve"> 1.</w:t>
+      </w:r>
+      <w:r>
+        <w:rPr>
+          <w:sz w:val="32"/>
+          <w:szCs w:val="32"/>
+        </w:rPr>
+        <w:t>2</w:t>
       </w:r>
     </w:p>
     <w:p>
@@ -227,14 +437,32 @@
           <w:szCs w:val="40"/>
         </w:rPr>
       </w:pPr>
+      <w:proofErr w:type="spellStart"/>
       <w:r>
         <w:rPr>
           <w:sz w:val="40"/>
           <w:szCs w:val="40"/>
         </w:rPr>
         <w:lastRenderedPageBreak/>
-        <w:t>Istorija izmena</w:t>
-      </w:r>
+        <w:t>Istorija</w:t>
+      </w:r>
+      <w:proofErr w:type="spellEnd"/>
+      <w:r>
+        <w:rPr>
+          <w:sz w:val="40"/>
+          <w:szCs w:val="40"/>
+        </w:rPr>
+        <w:t xml:space="preserve"> </w:t>
+      </w:r>
+      <w:proofErr w:type="spellStart"/>
+      <w:r>
+        <w:rPr>
+          <w:sz w:val="40"/>
+          <w:szCs w:val="40"/>
+        </w:rPr>
+        <w:t>izmena</w:t>
+      </w:r>
+      <w:proofErr w:type="spellEnd"/>
     </w:p>
     <w:tbl>
       <w:tblPr>
@@ -280,6 +508,7 @@
                 <w:szCs w:val="24"/>
               </w:rPr>
             </w:pPr>
+            <w:proofErr w:type="spellStart"/>
             <w:r>
               <w:rPr>
                 <w:sz w:val="24"/>
@@ -287,6 +516,7 @@
               </w:rPr>
               <w:t>Verzija</w:t>
             </w:r>
+            <w:proofErr w:type="spellEnd"/>
           </w:p>
         </w:tc>
         <w:tc>
@@ -300,13 +530,31 @@
                 <w:szCs w:val="24"/>
               </w:rPr>
             </w:pPr>
-            <w:r>
-              <w:rPr>
-                <w:sz w:val="24"/>
-                <w:szCs w:val="24"/>
-              </w:rPr>
-              <w:t>Kratak opis</w:t>
-            </w:r>
+            <w:proofErr w:type="spellStart"/>
+            <w:r>
+              <w:rPr>
+                <w:sz w:val="24"/>
+                <w:szCs w:val="24"/>
+              </w:rPr>
+              <w:t>Kratak</w:t>
+            </w:r>
+            <w:proofErr w:type="spellEnd"/>
+            <w:r>
+              <w:rPr>
+                <w:sz w:val="24"/>
+                <w:szCs w:val="24"/>
+              </w:rPr>
+              <w:t xml:space="preserve"> </w:t>
+            </w:r>
+            <w:proofErr w:type="spellStart"/>
+            <w:r>
+              <w:rPr>
+                <w:sz w:val="24"/>
+                <w:szCs w:val="24"/>
+              </w:rPr>
+              <w:t>opis</w:t>
+            </w:r>
+            <w:proofErr w:type="spellEnd"/>
           </w:p>
         </w:tc>
         <w:tc>
@@ -382,13 +630,31 @@
                 <w:szCs w:val="24"/>
               </w:rPr>
             </w:pPr>
-            <w:r>
-              <w:rPr>
-                <w:sz w:val="24"/>
-                <w:szCs w:val="24"/>
-              </w:rPr>
-              <w:t>Inicijalna verzija</w:t>
-            </w:r>
+            <w:proofErr w:type="spellStart"/>
+            <w:r>
+              <w:rPr>
+                <w:sz w:val="24"/>
+                <w:szCs w:val="24"/>
+              </w:rPr>
+              <w:t>Inicijalna</w:t>
+            </w:r>
+            <w:proofErr w:type="spellEnd"/>
+            <w:r>
+              <w:rPr>
+                <w:sz w:val="24"/>
+                <w:szCs w:val="24"/>
+              </w:rPr>
+              <w:t xml:space="preserve"> </w:t>
+            </w:r>
+            <w:proofErr w:type="spellStart"/>
+            <w:r>
+              <w:rPr>
+                <w:sz w:val="24"/>
+                <w:szCs w:val="24"/>
+              </w:rPr>
+              <w:t>verzija</w:t>
+            </w:r>
+            <w:proofErr w:type="spellEnd"/>
           </w:p>
         </w:tc>
         <w:tc>
@@ -402,13 +668,31 @@
                 <w:szCs w:val="24"/>
               </w:rPr>
             </w:pPr>
-            <w:r>
-              <w:rPr>
-                <w:sz w:val="24"/>
-                <w:szCs w:val="24"/>
-              </w:rPr>
-              <w:t>Momčilo Peović</w:t>
-            </w:r>
+            <w:proofErr w:type="spellStart"/>
+            <w:r>
+              <w:rPr>
+                <w:sz w:val="24"/>
+                <w:szCs w:val="24"/>
+              </w:rPr>
+              <w:t>Momčilo</w:t>
+            </w:r>
+            <w:proofErr w:type="spellEnd"/>
+            <w:r>
+              <w:rPr>
+                <w:sz w:val="24"/>
+                <w:szCs w:val="24"/>
+              </w:rPr>
+              <w:t xml:space="preserve"> </w:t>
+            </w:r>
+            <w:proofErr w:type="spellStart"/>
+            <w:r>
+              <w:rPr>
+                <w:sz w:val="24"/>
+                <w:szCs w:val="24"/>
+              </w:rPr>
+              <w:t>Peović</w:t>
+            </w:r>
+            <w:proofErr w:type="spellEnd"/>
           </w:p>
         </w:tc>
       </w:tr>
@@ -465,13 +749,31 @@
                 <w:lang w:val="sr-Latn-RS"/>
               </w:rPr>
             </w:pPr>
-            <w:r>
-              <w:rPr>
-                <w:sz w:val="24"/>
-                <w:szCs w:val="24"/>
-              </w:rPr>
-              <w:t>Dodat sadr</w:t>
-            </w:r>
+            <w:proofErr w:type="spellStart"/>
+            <w:r>
+              <w:rPr>
+                <w:sz w:val="24"/>
+                <w:szCs w:val="24"/>
+              </w:rPr>
+              <w:t>Dodat</w:t>
+            </w:r>
+            <w:proofErr w:type="spellEnd"/>
+            <w:r>
+              <w:rPr>
+                <w:sz w:val="24"/>
+                <w:szCs w:val="24"/>
+              </w:rPr>
+              <w:t xml:space="preserve"> </w:t>
+            </w:r>
+            <w:proofErr w:type="spellStart"/>
+            <w:r>
+              <w:rPr>
+                <w:sz w:val="24"/>
+                <w:szCs w:val="24"/>
+              </w:rPr>
+              <w:t>sadr</w:t>
+            </w:r>
+            <w:proofErr w:type="spellEnd"/>
             <w:r>
               <w:rPr>
                 <w:sz w:val="24"/>
@@ -493,13 +795,31 @@
                 <w:szCs w:val="24"/>
               </w:rPr>
             </w:pPr>
-            <w:r>
-              <w:rPr>
-                <w:sz w:val="24"/>
-                <w:szCs w:val="24"/>
-              </w:rPr>
-              <w:t>Momčilo Peović</w:t>
-            </w:r>
+            <w:proofErr w:type="spellStart"/>
+            <w:r>
+              <w:rPr>
+                <w:sz w:val="24"/>
+                <w:szCs w:val="24"/>
+              </w:rPr>
+              <w:t>Momčilo</w:t>
+            </w:r>
+            <w:proofErr w:type="spellEnd"/>
+            <w:r>
+              <w:rPr>
+                <w:sz w:val="24"/>
+                <w:szCs w:val="24"/>
+              </w:rPr>
+              <w:t xml:space="preserve"> </w:t>
+            </w:r>
+            <w:proofErr w:type="spellStart"/>
+            <w:r>
+              <w:rPr>
+                <w:sz w:val="24"/>
+                <w:szCs w:val="24"/>
+              </w:rPr>
+              <w:t>Peović</w:t>
+            </w:r>
+            <w:proofErr w:type="spellEnd"/>
           </w:p>
         </w:tc>
       </w:tr>
@@ -515,6 +835,161 @@
                 <w:szCs w:val="24"/>
               </w:rPr>
             </w:pPr>
+            <w:r>
+              <w:rPr>
+                <w:sz w:val="24"/>
+                <w:szCs w:val="24"/>
+              </w:rPr>
+              <w:t>05.03.2020.</w:t>
+            </w:r>
+          </w:p>
+        </w:tc>
+        <w:tc>
+          <w:tcPr>
+            <w:tcW w:w="2337" w:type="dxa"/>
+          </w:tcPr>
+          <w:p>
+            <w:pPr>
+              <w:rPr>
+                <w:sz w:val="24"/>
+                <w:szCs w:val="24"/>
+              </w:rPr>
+            </w:pPr>
+            <w:r>
+              <w:rPr>
+                <w:sz w:val="24"/>
+                <w:szCs w:val="24"/>
+              </w:rPr>
+              <w:t>1.2</w:t>
+            </w:r>
+          </w:p>
+        </w:tc>
+        <w:tc>
+          <w:tcPr>
+            <w:tcW w:w="2338" w:type="dxa"/>
+          </w:tcPr>
+          <w:p>
+            <w:pPr>
+              <w:rPr>
+                <w:sz w:val="24"/>
+                <w:szCs w:val="24"/>
+              </w:rPr>
+            </w:pPr>
+            <w:proofErr w:type="spellStart"/>
+            <w:r>
+              <w:rPr>
+                <w:sz w:val="24"/>
+                <w:szCs w:val="24"/>
+              </w:rPr>
+              <w:t>Dodat</w:t>
+            </w:r>
+            <w:proofErr w:type="spellEnd"/>
+            <w:r>
+              <w:rPr>
+                <w:sz w:val="24"/>
+                <w:szCs w:val="24"/>
+              </w:rPr>
+              <w:t xml:space="preserve"> header</w:t>
+            </w:r>
+            <w:r>
+              <w:rPr>
+                <w:sz w:val="24"/>
+                <w:szCs w:val="24"/>
+              </w:rPr>
+              <w:t>, footer</w:t>
+            </w:r>
+            <w:r>
+              <w:rPr>
+                <w:sz w:val="24"/>
+                <w:szCs w:val="24"/>
+              </w:rPr>
+              <w:t xml:space="preserve"> </w:t>
+            </w:r>
+            <w:proofErr w:type="spellStart"/>
+            <w:r>
+              <w:rPr>
+                <w:sz w:val="24"/>
+                <w:szCs w:val="24"/>
+              </w:rPr>
+              <w:t>i</w:t>
+            </w:r>
+            <w:proofErr w:type="spellEnd"/>
+            <w:r>
+              <w:rPr>
+                <w:sz w:val="24"/>
+                <w:szCs w:val="24"/>
+              </w:rPr>
+              <w:t xml:space="preserve"> </w:t>
+            </w:r>
+            <w:proofErr w:type="spellStart"/>
+            <w:r>
+              <w:rPr>
+                <w:sz w:val="24"/>
+                <w:szCs w:val="24"/>
+              </w:rPr>
+              <w:t>ime</w:t>
+            </w:r>
+            <w:proofErr w:type="spellEnd"/>
+            <w:r>
+              <w:rPr>
+                <w:sz w:val="24"/>
+                <w:szCs w:val="24"/>
+              </w:rPr>
+              <w:t xml:space="preserve"> </w:t>
+            </w:r>
+            <w:proofErr w:type="spellStart"/>
+            <w:r>
+              <w:rPr>
+                <w:sz w:val="24"/>
+                <w:szCs w:val="24"/>
+              </w:rPr>
+              <w:t>tima</w:t>
+            </w:r>
+            <w:proofErr w:type="spellEnd"/>
+          </w:p>
+        </w:tc>
+        <w:tc>
+          <w:tcPr>
+            <w:tcW w:w="2338" w:type="dxa"/>
+          </w:tcPr>
+          <w:p>
+            <w:pPr>
+              <w:rPr>
+                <w:sz w:val="24"/>
+                <w:szCs w:val="24"/>
+                <w:lang w:val="sr-Latn-RS"/>
+              </w:rPr>
+            </w:pPr>
+            <w:r>
+              <w:rPr>
+                <w:sz w:val="24"/>
+                <w:szCs w:val="24"/>
+              </w:rPr>
+              <w:t>Mom</w:t>
+            </w:r>
+            <w:r>
+              <w:rPr>
+                <w:sz w:val="24"/>
+                <w:szCs w:val="24"/>
+                <w:lang w:val="sr-Latn-RS"/>
+              </w:rPr>
+              <w:t>čilo Peović</w:t>
+            </w:r>
+          </w:p>
+        </w:tc>
+      </w:tr>
+      <w:tr>
+        <w:tc>
+          <w:tcPr>
+            <w:tcW w:w="2337" w:type="dxa"/>
+          </w:tcPr>
+          <w:p>
+            <w:pPr>
+              <w:rPr>
+                <w:sz w:val="24"/>
+                <w:szCs w:val="24"/>
+              </w:rPr>
+            </w:pPr>
           </w:p>
         </w:tc>
         <w:tc>
@@ -580,6 +1055,8 @@
         </w:rPr>
         <w:br w:type="page"/>
       </w:r>
+      <w:bookmarkStart w:id="0" w:name="_GoBack"/>
+      <w:bookmarkEnd w:id="0"/>
     </w:p>
     <w:p>
       <w:pPr>
@@ -589,6 +1066,7 @@
           <w:szCs w:val="40"/>
         </w:rPr>
       </w:pPr>
+      <w:proofErr w:type="spellStart"/>
       <w:r>
         <w:rPr>
           <w:sz w:val="40"/>
@@ -597,9 +1075,16 @@
         <w:lastRenderedPageBreak/>
         <w:t>Sadržaj</w:t>
       </w:r>
+      <w:proofErr w:type="spellEnd"/>
     </w:p>
     <w:sdt>
       <w:sdtPr>
+        <w:rPr>
+          <w:rFonts w:asciiTheme="minorHAnsi" w:eastAsiaTheme="minorHAnsi" w:hAnsiTheme="minorHAnsi" w:cstheme="minorBidi"/>
+          <w:color w:val="auto"/>
+          <w:sz w:val="22"/>
+          <w:szCs w:val="22"/>
+        </w:rPr>
         <w:id w:val="-765304079"/>
         <w:docPartObj>
           <w:docPartGallery w:val="Table of Contents"/>
@@ -608,13 +1093,9 @@
       </w:sdtPr>
       <w:sdtEndPr>
         <w:rPr>
-          <w:rFonts w:asciiTheme="minorHAnsi" w:eastAsiaTheme="minorHAnsi" w:hAnsiTheme="minorHAnsi" w:cstheme="minorBidi"/>
           <w:b/>
           <w:bCs/>
           <w:noProof/>
-          <w:color w:val="auto"/>
-          <w:sz w:val="22"/>
-          <w:szCs w:val="22"/>
         </w:rPr>
       </w:sdtEndPr>
       <w:sdtContent>
@@ -622,11 +1103,11 @@
           <w:pPr>
             <w:pStyle w:val="TOCHeading"/>
           </w:pPr>
+          <w:proofErr w:type="spellStart"/>
           <w:r>
             <w:t>Sadrži</w:t>
           </w:r>
-          <w:bookmarkStart w:id="0" w:name="_GoBack"/>
-          <w:bookmarkEnd w:id="0"/>
+          <w:proofErr w:type="spellEnd"/>
         </w:p>
         <w:p>
           <w:pPr>
@@ -1583,6 +2064,7 @@
         </w:rPr>
       </w:pPr>
       <w:bookmarkStart w:id="1" w:name="_Toc34335022"/>
+      <w:proofErr w:type="spellStart"/>
       <w:r>
         <w:rPr>
           <w:sz w:val="36"/>
@@ -1591,6 +2073,7 @@
         <w:t>Uvod</w:t>
       </w:r>
       <w:bookmarkEnd w:id="1"/>
+      <w:proofErr w:type="spellEnd"/>
     </w:p>
     <w:p>
       <w:pPr>
@@ -1601,6 +2084,7 @@
         </w:rPr>
       </w:pPr>
       <w:bookmarkStart w:id="2" w:name="_Toc34335023"/>
+      <w:proofErr w:type="spellStart"/>
       <w:r>
         <w:rPr>
           <w:sz w:val="28"/>
@@ -1609,6 +2093,7 @@
         <w:t>Rezime</w:t>
       </w:r>
       <w:bookmarkEnd w:id="2"/>
+      <w:proofErr w:type="spellEnd"/>
     </w:p>
     <w:p>
       <w:pPr>
@@ -1617,27 +2102,111 @@
           <w:szCs w:val="24"/>
         </w:rPr>
       </w:pPr>
-      <w:r>
-        <w:rPr>
-          <w:sz w:val="24"/>
-          <w:szCs w:val="24"/>
-        </w:rPr>
-        <w:t xml:space="preserve">Definisanje scenarija upotreba pri </w:t>
-      </w:r>
-      <w:r>
-        <w:rPr>
-          <w:sz w:val="24"/>
-          <w:szCs w:val="24"/>
-        </w:rPr>
-        <w:t xml:space="preserve">detaljnom </w:t>
-      </w:r>
-      <w:r>
-        <w:rPr>
-          <w:sz w:val="24"/>
-          <w:szCs w:val="24"/>
-        </w:rPr>
-        <w:t>pregledu igrača</w:t>
-      </w:r>
+      <w:proofErr w:type="spellStart"/>
+      <w:r>
+        <w:rPr>
+          <w:sz w:val="24"/>
+          <w:szCs w:val="24"/>
+        </w:rPr>
+        <w:t>Definisanje</w:t>
+      </w:r>
+      <w:proofErr w:type="spellEnd"/>
+      <w:r>
+        <w:rPr>
+          <w:sz w:val="24"/>
+          <w:szCs w:val="24"/>
+        </w:rPr>
+        <w:t xml:space="preserve"> </w:t>
+      </w:r>
+      <w:proofErr w:type="spellStart"/>
+      <w:r>
+        <w:rPr>
+          <w:sz w:val="24"/>
+          <w:szCs w:val="24"/>
+        </w:rPr>
+        <w:t>scenarija</w:t>
+      </w:r>
+      <w:proofErr w:type="spellEnd"/>
+      <w:r>
+        <w:rPr>
+          <w:sz w:val="24"/>
+          <w:szCs w:val="24"/>
+        </w:rPr>
+        <w:t xml:space="preserve"> </w:t>
+      </w:r>
+      <w:proofErr w:type="spellStart"/>
+      <w:r>
+        <w:rPr>
+          <w:sz w:val="24"/>
+          <w:szCs w:val="24"/>
+        </w:rPr>
+        <w:t>upotreba</w:t>
+      </w:r>
+      <w:proofErr w:type="spellEnd"/>
+      <w:r>
+        <w:rPr>
+          <w:sz w:val="24"/>
+          <w:szCs w:val="24"/>
+        </w:rPr>
+        <w:t xml:space="preserve"> </w:t>
+      </w:r>
+      <w:proofErr w:type="spellStart"/>
+      <w:r>
+        <w:rPr>
+          <w:sz w:val="24"/>
+          <w:szCs w:val="24"/>
+        </w:rPr>
+        <w:t>pri</w:t>
+      </w:r>
+      <w:proofErr w:type="spellEnd"/>
+      <w:r>
+        <w:rPr>
+          <w:sz w:val="24"/>
+          <w:szCs w:val="24"/>
+        </w:rPr>
+        <w:t xml:space="preserve"> </w:t>
+      </w:r>
+      <w:proofErr w:type="spellStart"/>
+      <w:r>
+        <w:rPr>
+          <w:sz w:val="24"/>
+          <w:szCs w:val="24"/>
+        </w:rPr>
+        <w:t>detaljnom</w:t>
+      </w:r>
+      <w:proofErr w:type="spellEnd"/>
+      <w:r>
+        <w:rPr>
+          <w:sz w:val="24"/>
+          <w:szCs w:val="24"/>
+        </w:rPr>
+        <w:t xml:space="preserve"> </w:t>
+      </w:r>
+      <w:proofErr w:type="spellStart"/>
+      <w:r>
+        <w:rPr>
+          <w:sz w:val="24"/>
+          <w:szCs w:val="24"/>
+        </w:rPr>
+        <w:t>pregledu</w:t>
+      </w:r>
+      <w:proofErr w:type="spellEnd"/>
+      <w:r>
+        <w:rPr>
+          <w:sz w:val="24"/>
+          <w:szCs w:val="24"/>
+        </w:rPr>
+        <w:t xml:space="preserve"> </w:t>
+      </w:r>
+      <w:proofErr w:type="spellStart"/>
+      <w:r>
+        <w:rPr>
+          <w:sz w:val="24"/>
+          <w:szCs w:val="24"/>
+        </w:rPr>
+        <w:t>igrača</w:t>
+      </w:r>
+      <w:proofErr w:type="spellEnd"/>
       <w:r>
         <w:rPr>
           <w:sz w:val="24"/>
@@ -1655,14 +2224,80 @@
         </w:rPr>
       </w:pPr>
       <w:bookmarkStart w:id="3" w:name="_Toc34335024"/>
+      <w:proofErr w:type="spellStart"/>
       <w:r>
         <w:rPr>
           <w:sz w:val="28"/>
           <w:szCs w:val="28"/>
         </w:rPr>
-        <w:t>Namena dokumenta i ciljne grupe</w:t>
+        <w:t>Namena</w:t>
+      </w:r>
+      <w:proofErr w:type="spellEnd"/>
+      <w:r>
+        <w:rPr>
+          <w:sz w:val="28"/>
+          <w:szCs w:val="28"/>
+        </w:rPr>
+        <w:t xml:space="preserve"> </w:t>
+      </w:r>
+      <w:proofErr w:type="spellStart"/>
+      <w:r>
+        <w:rPr>
+          <w:sz w:val="28"/>
+          <w:szCs w:val="28"/>
+        </w:rPr>
+        <w:t>dokumenta</w:t>
+      </w:r>
+      <w:proofErr w:type="spellEnd"/>
+      <w:r>
+        <w:rPr>
+          <w:sz w:val="28"/>
+          <w:szCs w:val="28"/>
+        </w:rPr>
+        <w:t xml:space="preserve"> </w:t>
+      </w:r>
+      <w:proofErr w:type="spellStart"/>
+      <w:r>
+        <w:rPr>
+          <w:sz w:val="28"/>
+          <w:szCs w:val="28"/>
+        </w:rPr>
+        <w:t>i</w:t>
+      </w:r>
+      <w:proofErr w:type="spellEnd"/>
+      <w:r>
+        <w:rPr>
+          <w:sz w:val="28"/>
+          <w:szCs w:val="28"/>
+        </w:rPr>
+        <w:t xml:space="preserve"> </w:t>
+      </w:r>
+      <w:proofErr w:type="spellStart"/>
+      <w:r>
+        <w:rPr>
+          <w:sz w:val="28"/>
+          <w:szCs w:val="28"/>
+        </w:rPr>
+        <w:t>ciljne</w:t>
+      </w:r>
+      <w:proofErr w:type="spellEnd"/>
+      <w:r>
+        <w:rPr>
+          <w:sz w:val="28"/>
+          <w:szCs w:val="28"/>
+        </w:rPr>
+        <w:t xml:space="preserve"> </w:t>
+      </w:r>
+      <w:proofErr w:type="spellStart"/>
+      <w:r>
+        <w:rPr>
+          <w:sz w:val="28"/>
+          <w:szCs w:val="28"/>
+        </w:rPr>
+        <w:t>grupe</w:t>
       </w:r>
       <w:bookmarkEnd w:id="3"/>
+      <w:proofErr w:type="spellEnd"/>
     </w:p>
     <w:p>
       <w:pPr>
@@ -1671,12 +2306,293 @@
           <w:szCs w:val="24"/>
         </w:rPr>
       </w:pPr>
-      <w:r>
-        <w:rPr>
-          <w:sz w:val="24"/>
-          <w:szCs w:val="24"/>
-        </w:rPr>
-        <w:t>Dokument će koristiti svi članovi projektnog tima u razvoju projekta i testiranju a može se koristiti i pri pisanju uputstva za upotrebu.</w:t>
+      <w:proofErr w:type="spellStart"/>
+      <w:r>
+        <w:rPr>
+          <w:sz w:val="24"/>
+          <w:szCs w:val="24"/>
+        </w:rPr>
+        <w:t>Dokument</w:t>
+      </w:r>
+      <w:proofErr w:type="spellEnd"/>
+      <w:r>
+        <w:rPr>
+          <w:sz w:val="24"/>
+          <w:szCs w:val="24"/>
+        </w:rPr>
+        <w:t xml:space="preserve"> </w:t>
+      </w:r>
+      <w:proofErr w:type="spellStart"/>
+      <w:r>
+        <w:rPr>
+          <w:sz w:val="24"/>
+          <w:szCs w:val="24"/>
+        </w:rPr>
+        <w:t>će</w:t>
+      </w:r>
+      <w:proofErr w:type="spellEnd"/>
+      <w:r>
+        <w:rPr>
+          <w:sz w:val="24"/>
+          <w:szCs w:val="24"/>
+        </w:rPr>
+        <w:t xml:space="preserve"> </w:t>
+      </w:r>
+      <w:proofErr w:type="spellStart"/>
+      <w:r>
+        <w:rPr>
+          <w:sz w:val="24"/>
+          <w:szCs w:val="24"/>
+        </w:rPr>
+        <w:t>koristiti</w:t>
+      </w:r>
+      <w:proofErr w:type="spellEnd"/>
+      <w:r>
+        <w:rPr>
+          <w:sz w:val="24"/>
+          <w:szCs w:val="24"/>
+        </w:rPr>
+        <w:t xml:space="preserve"> </w:t>
+      </w:r>
+      <w:proofErr w:type="spellStart"/>
+      <w:r>
+        <w:rPr>
+          <w:sz w:val="24"/>
+          <w:szCs w:val="24"/>
+        </w:rPr>
+        <w:t>svi</w:t>
+      </w:r>
+      <w:proofErr w:type="spellEnd"/>
+      <w:r>
+        <w:rPr>
+          <w:sz w:val="24"/>
+          <w:szCs w:val="24"/>
+        </w:rPr>
+        <w:t xml:space="preserve"> </w:t>
+      </w:r>
+      <w:proofErr w:type="spellStart"/>
+      <w:r>
+        <w:rPr>
+          <w:sz w:val="24"/>
+          <w:szCs w:val="24"/>
+        </w:rPr>
+        <w:t>članovi</w:t>
+      </w:r>
+      <w:proofErr w:type="spellEnd"/>
+      <w:r>
+        <w:rPr>
+          <w:sz w:val="24"/>
+          <w:szCs w:val="24"/>
+        </w:rPr>
+        <w:t xml:space="preserve"> </w:t>
+      </w:r>
+      <w:proofErr w:type="spellStart"/>
+      <w:r>
+        <w:rPr>
+          <w:sz w:val="24"/>
+          <w:szCs w:val="24"/>
+        </w:rPr>
+        <w:t>projektnog</w:t>
+      </w:r>
+      <w:proofErr w:type="spellEnd"/>
+      <w:r>
+        <w:rPr>
+          <w:sz w:val="24"/>
+          <w:szCs w:val="24"/>
+        </w:rPr>
+        <w:t xml:space="preserve"> </w:t>
+      </w:r>
+      <w:proofErr w:type="spellStart"/>
+      <w:r>
+        <w:rPr>
+          <w:sz w:val="24"/>
+          <w:szCs w:val="24"/>
+        </w:rPr>
+        <w:t>tima</w:t>
+      </w:r>
+      <w:proofErr w:type="spellEnd"/>
+      <w:r>
+        <w:rPr>
+          <w:sz w:val="24"/>
+          <w:szCs w:val="24"/>
+        </w:rPr>
+        <w:t xml:space="preserve"> u </w:t>
+      </w:r>
+      <w:proofErr w:type="spellStart"/>
+      <w:r>
+        <w:rPr>
+          <w:sz w:val="24"/>
+          <w:szCs w:val="24"/>
+        </w:rPr>
+        <w:t>razvoju</w:t>
+      </w:r>
+      <w:proofErr w:type="spellEnd"/>
+      <w:r>
+        <w:rPr>
+          <w:sz w:val="24"/>
+          <w:szCs w:val="24"/>
+        </w:rPr>
+        <w:t xml:space="preserve"> </w:t>
+      </w:r>
+      <w:proofErr w:type="spellStart"/>
+      <w:r>
+        <w:rPr>
+          <w:sz w:val="24"/>
+          <w:szCs w:val="24"/>
+        </w:rPr>
+        <w:t>projekta</w:t>
+      </w:r>
+      <w:proofErr w:type="spellEnd"/>
+      <w:r>
+        <w:rPr>
+          <w:sz w:val="24"/>
+          <w:szCs w:val="24"/>
+        </w:rPr>
+        <w:t xml:space="preserve"> </w:t>
+      </w:r>
+      <w:proofErr w:type="spellStart"/>
+      <w:r>
+        <w:rPr>
+          <w:sz w:val="24"/>
+          <w:szCs w:val="24"/>
+        </w:rPr>
+        <w:t>i</w:t>
+      </w:r>
+      <w:proofErr w:type="spellEnd"/>
+      <w:r>
+        <w:rPr>
+          <w:sz w:val="24"/>
+          <w:szCs w:val="24"/>
+        </w:rPr>
+        <w:t xml:space="preserve"> </w:t>
+      </w:r>
+      <w:proofErr w:type="spellStart"/>
+      <w:r>
+        <w:rPr>
+          <w:sz w:val="24"/>
+          <w:szCs w:val="24"/>
+        </w:rPr>
+        <w:t>testiranju</w:t>
+      </w:r>
+      <w:proofErr w:type="spellEnd"/>
+      <w:r>
+        <w:rPr>
+          <w:sz w:val="24"/>
+          <w:szCs w:val="24"/>
+        </w:rPr>
+        <w:t xml:space="preserve"> a </w:t>
+      </w:r>
+      <w:proofErr w:type="spellStart"/>
+      <w:r>
+        <w:rPr>
+          <w:sz w:val="24"/>
+          <w:szCs w:val="24"/>
+        </w:rPr>
+        <w:t>može</w:t>
+      </w:r>
+      <w:proofErr w:type="spellEnd"/>
+      <w:r>
+        <w:rPr>
+          <w:sz w:val="24"/>
+          <w:szCs w:val="24"/>
+        </w:rPr>
+        <w:t xml:space="preserve"> se </w:t>
+      </w:r>
+      <w:proofErr w:type="spellStart"/>
+      <w:r>
+        <w:rPr>
+          <w:sz w:val="24"/>
+          <w:szCs w:val="24"/>
+        </w:rPr>
+        <w:t>koristiti</w:t>
+      </w:r>
+      <w:proofErr w:type="spellEnd"/>
+      <w:r>
+        <w:rPr>
+          <w:sz w:val="24"/>
+          <w:szCs w:val="24"/>
+        </w:rPr>
+        <w:t xml:space="preserve"> </w:t>
+      </w:r>
+      <w:proofErr w:type="spellStart"/>
+      <w:r>
+        <w:rPr>
+          <w:sz w:val="24"/>
+          <w:szCs w:val="24"/>
+        </w:rPr>
+        <w:t>i</w:t>
+      </w:r>
+      <w:proofErr w:type="spellEnd"/>
+      <w:r>
+        <w:rPr>
+          <w:sz w:val="24"/>
+          <w:szCs w:val="24"/>
+        </w:rPr>
+        <w:t xml:space="preserve"> </w:t>
+      </w:r>
+      <w:proofErr w:type="spellStart"/>
+      <w:r>
+        <w:rPr>
+          <w:sz w:val="24"/>
+          <w:szCs w:val="24"/>
+        </w:rPr>
+        <w:t>pri</w:t>
+      </w:r>
+      <w:proofErr w:type="spellEnd"/>
+      <w:r>
+        <w:rPr>
+          <w:sz w:val="24"/>
+          <w:szCs w:val="24"/>
+        </w:rPr>
+        <w:t xml:space="preserve"> </w:t>
+      </w:r>
+      <w:proofErr w:type="spellStart"/>
+      <w:r>
+        <w:rPr>
+          <w:sz w:val="24"/>
+          <w:szCs w:val="24"/>
+        </w:rPr>
+        <w:t>pisanju</w:t>
+      </w:r>
+      <w:proofErr w:type="spellEnd"/>
+      <w:r>
+        <w:rPr>
+          <w:sz w:val="24"/>
+          <w:szCs w:val="24"/>
+        </w:rPr>
+        <w:t xml:space="preserve"> </w:t>
+      </w:r>
+      <w:proofErr w:type="spellStart"/>
+      <w:r>
+        <w:rPr>
+          <w:sz w:val="24"/>
+          <w:szCs w:val="24"/>
+        </w:rPr>
+        <w:t>uputstva</w:t>
+      </w:r>
+      <w:proofErr w:type="spellEnd"/>
+      <w:r>
+        <w:rPr>
+          <w:sz w:val="24"/>
+          <w:szCs w:val="24"/>
+        </w:rPr>
+        <w:t xml:space="preserve"> za </w:t>
+      </w:r>
+      <w:proofErr w:type="spellStart"/>
+      <w:r>
+        <w:rPr>
+          <w:sz w:val="24"/>
+          <w:szCs w:val="24"/>
+        </w:rPr>
+        <w:t>upotrebu</w:t>
+      </w:r>
+      <w:proofErr w:type="spellEnd"/>
+      <w:r>
+        <w:rPr>
+          <w:sz w:val="24"/>
+          <w:szCs w:val="24"/>
+        </w:rPr>
+        <w:t>.</w:t>
       </w:r>
     </w:p>
     <w:p>
@@ -1709,13 +2625,31 @@
           <w:szCs w:val="24"/>
         </w:rPr>
       </w:pPr>
-      <w:r>
-        <w:rPr>
-          <w:sz w:val="24"/>
-          <w:szCs w:val="24"/>
-        </w:rPr>
-        <w:t>Projektni zadatak</w:t>
-      </w:r>
+      <w:proofErr w:type="spellStart"/>
+      <w:r>
+        <w:rPr>
+          <w:sz w:val="24"/>
+          <w:szCs w:val="24"/>
+        </w:rPr>
+        <w:t>Projektni</w:t>
+      </w:r>
+      <w:proofErr w:type="spellEnd"/>
+      <w:r>
+        <w:rPr>
+          <w:sz w:val="24"/>
+          <w:szCs w:val="24"/>
+        </w:rPr>
+        <w:t xml:space="preserve"> </w:t>
+      </w:r>
+      <w:proofErr w:type="spellStart"/>
+      <w:r>
+        <w:rPr>
+          <w:sz w:val="24"/>
+          <w:szCs w:val="24"/>
+        </w:rPr>
+        <w:t>zadatak</w:t>
+      </w:r>
+      <w:proofErr w:type="spellEnd"/>
     </w:p>
     <w:p>
       <w:pPr>
@@ -1729,13 +2663,95 @@
           <w:szCs w:val="24"/>
         </w:rPr>
       </w:pPr>
-      <w:r>
-        <w:rPr>
-          <w:sz w:val="24"/>
-          <w:szCs w:val="24"/>
-        </w:rPr>
-        <w:t>Uputstvo za pisanje specifikacije scenarija upotrebe funkcionalnosti</w:t>
-      </w:r>
+      <w:proofErr w:type="spellStart"/>
+      <w:r>
+        <w:rPr>
+          <w:sz w:val="24"/>
+          <w:szCs w:val="24"/>
+        </w:rPr>
+        <w:t>Uputstvo</w:t>
+      </w:r>
+      <w:proofErr w:type="spellEnd"/>
+      <w:r>
+        <w:rPr>
+          <w:sz w:val="24"/>
+          <w:szCs w:val="24"/>
+        </w:rPr>
+        <w:t xml:space="preserve"> za </w:t>
+      </w:r>
+      <w:proofErr w:type="spellStart"/>
+      <w:r>
+        <w:rPr>
+          <w:sz w:val="24"/>
+          <w:szCs w:val="24"/>
+        </w:rPr>
+        <w:t>pisanje</w:t>
+      </w:r>
+      <w:proofErr w:type="spellEnd"/>
+      <w:r>
+        <w:rPr>
+          <w:sz w:val="24"/>
+          <w:szCs w:val="24"/>
+        </w:rPr>
+        <w:t xml:space="preserve"> </w:t>
+      </w:r>
+      <w:proofErr w:type="spellStart"/>
+      <w:r>
+        <w:rPr>
+          <w:sz w:val="24"/>
+          <w:szCs w:val="24"/>
+        </w:rPr>
+        <w:t>specifikacije</w:t>
+      </w:r>
+      <w:proofErr w:type="spellEnd"/>
+      <w:r>
+        <w:rPr>
+          <w:sz w:val="24"/>
+          <w:szCs w:val="24"/>
+        </w:rPr>
+        <w:t xml:space="preserve"> </w:t>
+      </w:r>
+      <w:proofErr w:type="spellStart"/>
+      <w:r>
+        <w:rPr>
+          <w:sz w:val="24"/>
+          <w:szCs w:val="24"/>
+        </w:rPr>
+        <w:t>scenarija</w:t>
+      </w:r>
+      <w:proofErr w:type="spellEnd"/>
+      <w:r>
+        <w:rPr>
+          <w:sz w:val="24"/>
+          <w:szCs w:val="24"/>
+        </w:rPr>
+        <w:t xml:space="preserve"> </w:t>
+      </w:r>
+      <w:proofErr w:type="spellStart"/>
+      <w:r>
+        <w:rPr>
+          <w:sz w:val="24"/>
+          <w:szCs w:val="24"/>
+        </w:rPr>
+        <w:t>upotrebe</w:t>
+      </w:r>
+      <w:proofErr w:type="spellEnd"/>
+      <w:r>
+        <w:rPr>
+          <w:sz w:val="24"/>
+          <w:szCs w:val="24"/>
+        </w:rPr>
+        <w:t xml:space="preserve"> </w:t>
+      </w:r>
+      <w:proofErr w:type="spellStart"/>
+      <w:r>
+        <w:rPr>
+          <w:sz w:val="24"/>
+          <w:szCs w:val="24"/>
+        </w:rPr>
+        <w:t>funkcionalnosti</w:t>
+      </w:r>
+      <w:proofErr w:type="spellEnd"/>
     </w:p>
     <w:p>
       <w:pPr>
@@ -1786,14 +2802,32 @@
         </w:rPr>
       </w:pPr>
       <w:bookmarkStart w:id="5" w:name="_Toc34335026"/>
+      <w:proofErr w:type="spellStart"/>
       <w:r>
         <w:rPr>
           <w:sz w:val="28"/>
           <w:szCs w:val="28"/>
         </w:rPr>
-        <w:t>Otvorena pitanja</w:t>
+        <w:t>Otvorena</w:t>
+      </w:r>
+      <w:proofErr w:type="spellEnd"/>
+      <w:r>
+        <w:rPr>
+          <w:sz w:val="28"/>
+          <w:szCs w:val="28"/>
+        </w:rPr>
+        <w:t xml:space="preserve"> </w:t>
+      </w:r>
+      <w:proofErr w:type="spellStart"/>
+      <w:r>
+        <w:rPr>
+          <w:sz w:val="28"/>
+          <w:szCs w:val="28"/>
+        </w:rPr>
+        <w:t>pitanja</w:t>
       </w:r>
       <w:bookmarkEnd w:id="5"/>
+      <w:proofErr w:type="spellEnd"/>
     </w:p>
     <w:tbl>
       <w:tblPr>
@@ -1818,13 +2852,31 @@
                 <w:szCs w:val="24"/>
               </w:rPr>
             </w:pPr>
-            <w:r>
-              <w:rPr>
-                <w:sz w:val="24"/>
-                <w:szCs w:val="24"/>
-              </w:rPr>
-              <w:t>Redni broj</w:t>
-            </w:r>
+            <w:proofErr w:type="spellStart"/>
+            <w:r>
+              <w:rPr>
+                <w:sz w:val="24"/>
+                <w:szCs w:val="24"/>
+              </w:rPr>
+              <w:t>Redni</w:t>
+            </w:r>
+            <w:proofErr w:type="spellEnd"/>
+            <w:r>
+              <w:rPr>
+                <w:sz w:val="24"/>
+                <w:szCs w:val="24"/>
+              </w:rPr>
+              <w:t xml:space="preserve"> </w:t>
+            </w:r>
+            <w:proofErr w:type="spellStart"/>
+            <w:r>
+              <w:rPr>
+                <w:sz w:val="24"/>
+                <w:szCs w:val="24"/>
+              </w:rPr>
+              <w:t>broj</w:t>
+            </w:r>
+            <w:proofErr w:type="spellEnd"/>
           </w:p>
         </w:tc>
         <w:tc>
@@ -1838,6 +2890,7 @@
                 <w:szCs w:val="24"/>
               </w:rPr>
             </w:pPr>
+            <w:proofErr w:type="spellStart"/>
             <w:r>
               <w:rPr>
                 <w:sz w:val="24"/>
@@ -1845,6 +2898,7 @@
               </w:rPr>
               <w:t>Opis</w:t>
             </w:r>
+            <w:proofErr w:type="spellEnd"/>
           </w:p>
         </w:tc>
         <w:tc>
@@ -1858,6 +2912,7 @@
                 <w:szCs w:val="24"/>
               </w:rPr>
             </w:pPr>
+            <w:proofErr w:type="spellStart"/>
             <w:r>
               <w:rPr>
                 <w:sz w:val="24"/>
@@ -1865,6 +2920,7 @@
               </w:rPr>
               <w:t>Rešenje</w:t>
             </w:r>
+            <w:proofErr w:type="spellEnd"/>
           </w:p>
         </w:tc>
       </w:tr>
@@ -2008,21 +3064,64 @@
         </w:rPr>
         <w:t xml:space="preserve">Scenario </w:t>
       </w:r>
+      <w:proofErr w:type="spellStart"/>
       <w:r>
         <w:rPr>
           <w:sz w:val="36"/>
           <w:szCs w:val="36"/>
         </w:rPr>
-        <w:t xml:space="preserve">detaljnog </w:t>
-      </w:r>
+        <w:t>detaljnog</w:t>
+      </w:r>
+      <w:proofErr w:type="spellEnd"/>
       <w:r>
         <w:rPr>
           <w:sz w:val="36"/>
           <w:szCs w:val="36"/>
         </w:rPr>
-        <w:t>pregleda igrača u savezu</w:t>
+        <w:t xml:space="preserve"> </w:t>
+      </w:r>
+      <w:proofErr w:type="spellStart"/>
+      <w:r>
+        <w:rPr>
+          <w:sz w:val="36"/>
+          <w:szCs w:val="36"/>
+        </w:rPr>
+        <w:t>pregleda</w:t>
+      </w:r>
+      <w:proofErr w:type="spellEnd"/>
+      <w:r>
+        <w:rPr>
+          <w:sz w:val="36"/>
+          <w:szCs w:val="36"/>
+        </w:rPr>
+        <w:t xml:space="preserve"> </w:t>
+      </w:r>
+      <w:proofErr w:type="spellStart"/>
+      <w:r>
+        <w:rPr>
+          <w:sz w:val="36"/>
+          <w:szCs w:val="36"/>
+        </w:rPr>
+        <w:t>igrača</w:t>
+      </w:r>
+      <w:proofErr w:type="spellEnd"/>
+      <w:r>
+        <w:rPr>
+          <w:sz w:val="36"/>
+          <w:szCs w:val="36"/>
+        </w:rPr>
+        <w:t xml:space="preserve"> u </w:t>
+      </w:r>
+      <w:proofErr w:type="spellStart"/>
+      <w:r>
+        <w:rPr>
+          <w:sz w:val="36"/>
+          <w:szCs w:val="36"/>
+        </w:rPr>
+        <w:t>savezu</w:t>
       </w:r>
       <w:bookmarkEnd w:id="6"/>
+      <w:proofErr w:type="spellEnd"/>
     </w:p>
     <w:p>
       <w:pPr>
@@ -2033,14 +3132,32 @@
         </w:rPr>
       </w:pPr>
       <w:bookmarkStart w:id="7" w:name="_Toc34335028"/>
+      <w:proofErr w:type="spellStart"/>
       <w:r>
         <w:rPr>
           <w:sz w:val="28"/>
           <w:szCs w:val="28"/>
         </w:rPr>
-        <w:t>Kratak opis</w:t>
+        <w:t>Kratak</w:t>
+      </w:r>
+      <w:proofErr w:type="spellEnd"/>
+      <w:r>
+        <w:rPr>
+          <w:sz w:val="28"/>
+          <w:szCs w:val="28"/>
+        </w:rPr>
+        <w:t xml:space="preserve"> </w:t>
+      </w:r>
+      <w:proofErr w:type="spellStart"/>
+      <w:r>
+        <w:rPr>
+          <w:sz w:val="28"/>
+          <w:szCs w:val="28"/>
+        </w:rPr>
+        <w:t>opis</w:t>
       </w:r>
       <w:bookmarkEnd w:id="7"/>
+      <w:proofErr w:type="spellEnd"/>
     </w:p>
     <w:p>
       <w:pPr>
@@ -2054,7 +3171,87 @@
           <w:sz w:val="24"/>
           <w:szCs w:val="24"/>
         </w:rPr>
-        <w:t>(Preuzeto iz specifikacije projektnog zadatka)</w:t>
+        <w:t>(</w:t>
+      </w:r>
+      <w:proofErr w:type="spellStart"/>
+      <w:r>
+        <w:rPr>
+          <w:sz w:val="24"/>
+          <w:szCs w:val="24"/>
+        </w:rPr>
+        <w:t>Preuzeto</w:t>
+      </w:r>
+      <w:proofErr w:type="spellEnd"/>
+      <w:r>
+        <w:rPr>
+          <w:sz w:val="24"/>
+          <w:szCs w:val="24"/>
+        </w:rPr>
+        <w:t xml:space="preserve"> </w:t>
+      </w:r>
+      <w:proofErr w:type="spellStart"/>
+      <w:r>
+        <w:rPr>
+          <w:sz w:val="24"/>
+          <w:szCs w:val="24"/>
+        </w:rPr>
+        <w:t>iz</w:t>
+      </w:r>
+      <w:proofErr w:type="spellEnd"/>
+      <w:r>
+        <w:rPr>
+          <w:sz w:val="24"/>
+          <w:szCs w:val="24"/>
+        </w:rPr>
+        <w:t xml:space="preserve"> </w:t>
+      </w:r>
+      <w:proofErr w:type="spellStart"/>
+      <w:r>
+        <w:rPr>
+          <w:sz w:val="24"/>
+          <w:szCs w:val="24"/>
+        </w:rPr>
+        <w:t>specifikacije</w:t>
+      </w:r>
+      <w:proofErr w:type="spellEnd"/>
+      <w:r>
+        <w:rPr>
+          <w:sz w:val="24"/>
+          <w:szCs w:val="24"/>
+        </w:rPr>
+        <w:t xml:space="preserve"> </w:t>
+      </w:r>
+      <w:proofErr w:type="spellStart"/>
+      <w:r>
+        <w:rPr>
+          <w:sz w:val="24"/>
+          <w:szCs w:val="24"/>
+        </w:rPr>
+        <w:t>projektnog</w:t>
+      </w:r>
+      <w:proofErr w:type="spellEnd"/>
+      <w:r>
+        <w:rPr>
+          <w:sz w:val="24"/>
+          <w:szCs w:val="24"/>
+        </w:rPr>
+        <w:t xml:space="preserve"> </w:t>
+      </w:r>
+      <w:proofErr w:type="spellStart"/>
+      <w:r>
+        <w:rPr>
+          <w:sz w:val="24"/>
+          <w:szCs w:val="24"/>
+        </w:rPr>
+        <w:t>zadatka</w:t>
+      </w:r>
+      <w:proofErr w:type="spellEnd"/>
+      <w:r>
+        <w:rPr>
+          <w:sz w:val="24"/>
+          <w:szCs w:val="24"/>
+        </w:rPr>
+        <w:t>)</w:t>
       </w:r>
     </w:p>
     <w:p>
@@ -2064,19 +3261,622 @@
           <w:szCs w:val="24"/>
         </w:rPr>
       </w:pPr>
-      <w:r>
-        <w:rPr>
-          <w:sz w:val="24"/>
-          <w:szCs w:val="24"/>
-        </w:rPr>
-        <w:t>Korisnici i</w:t>
-      </w:r>
-      <w:r>
-        <w:rPr>
-          <w:sz w:val="24"/>
-          <w:szCs w:val="24"/>
-        </w:rPr>
-        <w:t>maju mogućnost da zatraže spisak svih igrača u šahovskom savezu i mogu da filtriraju listu pomoću raznih parametara(ime, prezime, rejting, pol…). Kada izaberu igrača mogu da vide osnovne podatke o njemu i za koji klub trenutno igra, kao i sve prethodne klubove za koje je igrao.</w:t>
+      <w:proofErr w:type="spellStart"/>
+      <w:r>
+        <w:rPr>
+          <w:sz w:val="24"/>
+          <w:szCs w:val="24"/>
+        </w:rPr>
+        <w:t>Korisnici</w:t>
+      </w:r>
+      <w:proofErr w:type="spellEnd"/>
+      <w:r>
+        <w:rPr>
+          <w:sz w:val="24"/>
+          <w:szCs w:val="24"/>
+        </w:rPr>
+        <w:t xml:space="preserve"> </w:t>
+      </w:r>
+      <w:proofErr w:type="spellStart"/>
+      <w:r>
+        <w:rPr>
+          <w:sz w:val="24"/>
+          <w:szCs w:val="24"/>
+        </w:rPr>
+        <w:t>i</w:t>
+      </w:r>
+      <w:r>
+        <w:rPr>
+          <w:sz w:val="24"/>
+          <w:szCs w:val="24"/>
+        </w:rPr>
+        <w:t>maju</w:t>
+      </w:r>
+      <w:proofErr w:type="spellEnd"/>
+      <w:r>
+        <w:rPr>
+          <w:sz w:val="24"/>
+          <w:szCs w:val="24"/>
+        </w:rPr>
+        <w:t xml:space="preserve"> </w:t>
+      </w:r>
+      <w:proofErr w:type="spellStart"/>
+      <w:r>
+        <w:rPr>
+          <w:sz w:val="24"/>
+          <w:szCs w:val="24"/>
+        </w:rPr>
+        <w:t>mogućnost</w:t>
+      </w:r>
+      <w:proofErr w:type="spellEnd"/>
+      <w:r>
+        <w:rPr>
+          <w:sz w:val="24"/>
+          <w:szCs w:val="24"/>
+        </w:rPr>
+        <w:t xml:space="preserve"> da </w:t>
+      </w:r>
+      <w:proofErr w:type="spellStart"/>
+      <w:r>
+        <w:rPr>
+          <w:sz w:val="24"/>
+          <w:szCs w:val="24"/>
+        </w:rPr>
+        <w:t>zatraže</w:t>
+      </w:r>
+      <w:proofErr w:type="spellEnd"/>
+      <w:r>
+        <w:rPr>
+          <w:sz w:val="24"/>
+          <w:szCs w:val="24"/>
+        </w:rPr>
+        <w:t xml:space="preserve"> </w:t>
+      </w:r>
+      <w:proofErr w:type="spellStart"/>
+      <w:r>
+        <w:rPr>
+          <w:sz w:val="24"/>
+          <w:szCs w:val="24"/>
+        </w:rPr>
+        <w:t>spisak</w:t>
+      </w:r>
+      <w:proofErr w:type="spellEnd"/>
+      <w:r>
+        <w:rPr>
+          <w:sz w:val="24"/>
+          <w:szCs w:val="24"/>
+        </w:rPr>
+        <w:t xml:space="preserve"> </w:t>
+      </w:r>
+      <w:proofErr w:type="spellStart"/>
+      <w:r>
+        <w:rPr>
+          <w:sz w:val="24"/>
+          <w:szCs w:val="24"/>
+        </w:rPr>
+        <w:t>svih</w:t>
+      </w:r>
+      <w:proofErr w:type="spellEnd"/>
+      <w:r>
+        <w:rPr>
+          <w:sz w:val="24"/>
+          <w:szCs w:val="24"/>
+        </w:rPr>
+        <w:t xml:space="preserve"> </w:t>
+      </w:r>
+      <w:proofErr w:type="spellStart"/>
+      <w:r>
+        <w:rPr>
+          <w:sz w:val="24"/>
+          <w:szCs w:val="24"/>
+        </w:rPr>
+        <w:t>igrača</w:t>
+      </w:r>
+      <w:proofErr w:type="spellEnd"/>
+      <w:r>
+        <w:rPr>
+          <w:sz w:val="24"/>
+          <w:szCs w:val="24"/>
+        </w:rPr>
+        <w:t xml:space="preserve"> u </w:t>
+      </w:r>
+      <w:proofErr w:type="spellStart"/>
+      <w:r>
+        <w:rPr>
+          <w:sz w:val="24"/>
+          <w:szCs w:val="24"/>
+        </w:rPr>
+        <w:t>šahovskom</w:t>
+      </w:r>
+      <w:proofErr w:type="spellEnd"/>
+      <w:r>
+        <w:rPr>
+          <w:sz w:val="24"/>
+          <w:szCs w:val="24"/>
+        </w:rPr>
+        <w:t xml:space="preserve"> </w:t>
+      </w:r>
+      <w:proofErr w:type="spellStart"/>
+      <w:r>
+        <w:rPr>
+          <w:sz w:val="24"/>
+          <w:szCs w:val="24"/>
+        </w:rPr>
+        <w:t>savezu</w:t>
+      </w:r>
+      <w:proofErr w:type="spellEnd"/>
+      <w:r>
+        <w:rPr>
+          <w:sz w:val="24"/>
+          <w:szCs w:val="24"/>
+        </w:rPr>
+        <w:t xml:space="preserve"> </w:t>
+      </w:r>
+      <w:proofErr w:type="spellStart"/>
+      <w:r>
+        <w:rPr>
+          <w:sz w:val="24"/>
+          <w:szCs w:val="24"/>
+        </w:rPr>
+        <w:t>i</w:t>
+      </w:r>
+      <w:proofErr w:type="spellEnd"/>
+      <w:r>
+        <w:rPr>
+          <w:sz w:val="24"/>
+          <w:szCs w:val="24"/>
+        </w:rPr>
+        <w:t xml:space="preserve"> </w:t>
+      </w:r>
+      <w:proofErr w:type="spellStart"/>
+      <w:r>
+        <w:rPr>
+          <w:sz w:val="24"/>
+          <w:szCs w:val="24"/>
+        </w:rPr>
+        <w:t>mogu</w:t>
+      </w:r>
+      <w:proofErr w:type="spellEnd"/>
+      <w:r>
+        <w:rPr>
+          <w:sz w:val="24"/>
+          <w:szCs w:val="24"/>
+        </w:rPr>
+        <w:t xml:space="preserve"> da </w:t>
+      </w:r>
+      <w:proofErr w:type="spellStart"/>
+      <w:r>
+        <w:rPr>
+          <w:sz w:val="24"/>
+          <w:szCs w:val="24"/>
+        </w:rPr>
+        <w:t>filtriraju</w:t>
+      </w:r>
+      <w:proofErr w:type="spellEnd"/>
+      <w:r>
+        <w:rPr>
+          <w:sz w:val="24"/>
+          <w:szCs w:val="24"/>
+        </w:rPr>
+        <w:t xml:space="preserve"> </w:t>
+      </w:r>
+      <w:proofErr w:type="spellStart"/>
+      <w:r>
+        <w:rPr>
+          <w:sz w:val="24"/>
+          <w:szCs w:val="24"/>
+        </w:rPr>
+        <w:t>listu</w:t>
+      </w:r>
+      <w:proofErr w:type="spellEnd"/>
+      <w:r>
+        <w:rPr>
+          <w:sz w:val="24"/>
+          <w:szCs w:val="24"/>
+        </w:rPr>
+        <w:t xml:space="preserve"> </w:t>
+      </w:r>
+      <w:proofErr w:type="spellStart"/>
+      <w:r>
+        <w:rPr>
+          <w:sz w:val="24"/>
+          <w:szCs w:val="24"/>
+        </w:rPr>
+        <w:t>pomoću</w:t>
+      </w:r>
+      <w:proofErr w:type="spellEnd"/>
+      <w:r>
+        <w:rPr>
+          <w:sz w:val="24"/>
+          <w:szCs w:val="24"/>
+        </w:rPr>
+        <w:t xml:space="preserve"> </w:t>
+      </w:r>
+      <w:proofErr w:type="spellStart"/>
+      <w:r>
+        <w:rPr>
+          <w:sz w:val="24"/>
+          <w:szCs w:val="24"/>
+        </w:rPr>
+        <w:t>raznih</w:t>
+      </w:r>
+      <w:proofErr w:type="spellEnd"/>
+      <w:r>
+        <w:rPr>
+          <w:sz w:val="24"/>
+          <w:szCs w:val="24"/>
+        </w:rPr>
+        <w:t xml:space="preserve"> </w:t>
+      </w:r>
+      <w:proofErr w:type="spellStart"/>
+      <w:proofErr w:type="gramStart"/>
+      <w:r>
+        <w:rPr>
+          <w:sz w:val="24"/>
+          <w:szCs w:val="24"/>
+        </w:rPr>
+        <w:t>parametara</w:t>
+      </w:r>
+      <w:proofErr w:type="spellEnd"/>
+      <w:r>
+        <w:rPr>
+          <w:sz w:val="24"/>
+          <w:szCs w:val="24"/>
+        </w:rPr>
+        <w:t>(</w:t>
+      </w:r>
+      <w:proofErr w:type="spellStart"/>
+      <w:proofErr w:type="gramEnd"/>
+      <w:r>
+        <w:rPr>
+          <w:sz w:val="24"/>
+          <w:szCs w:val="24"/>
+        </w:rPr>
+        <w:t>ime</w:t>
+      </w:r>
+      <w:proofErr w:type="spellEnd"/>
+      <w:r>
+        <w:rPr>
+          <w:sz w:val="24"/>
+          <w:szCs w:val="24"/>
+        </w:rPr>
+        <w:t xml:space="preserve">, </w:t>
+      </w:r>
+      <w:proofErr w:type="spellStart"/>
+      <w:r>
+        <w:rPr>
+          <w:sz w:val="24"/>
+          <w:szCs w:val="24"/>
+        </w:rPr>
+        <w:t>prezime</w:t>
+      </w:r>
+      <w:proofErr w:type="spellEnd"/>
+      <w:r>
+        <w:rPr>
+          <w:sz w:val="24"/>
+          <w:szCs w:val="24"/>
+        </w:rPr>
+        <w:t xml:space="preserve">, </w:t>
+      </w:r>
+      <w:proofErr w:type="spellStart"/>
+      <w:r>
+        <w:rPr>
+          <w:sz w:val="24"/>
+          <w:szCs w:val="24"/>
+        </w:rPr>
+        <w:t>rejting</w:t>
+      </w:r>
+      <w:proofErr w:type="spellEnd"/>
+      <w:r>
+        <w:rPr>
+          <w:sz w:val="24"/>
+          <w:szCs w:val="24"/>
+        </w:rPr>
+        <w:t xml:space="preserve">, pol…). </w:t>
+      </w:r>
+      <w:proofErr w:type="spellStart"/>
+      <w:r>
+        <w:rPr>
+          <w:sz w:val="24"/>
+          <w:szCs w:val="24"/>
+        </w:rPr>
+        <w:t>Kada</w:t>
+      </w:r>
+      <w:proofErr w:type="spellEnd"/>
+      <w:r>
+        <w:rPr>
+          <w:sz w:val="24"/>
+          <w:szCs w:val="24"/>
+        </w:rPr>
+        <w:t xml:space="preserve"> </w:t>
+      </w:r>
+      <w:proofErr w:type="spellStart"/>
+      <w:r>
+        <w:rPr>
+          <w:sz w:val="24"/>
+          <w:szCs w:val="24"/>
+        </w:rPr>
+        <w:t>izaberu</w:t>
+      </w:r>
+      <w:proofErr w:type="spellEnd"/>
+      <w:r>
+        <w:rPr>
+          <w:sz w:val="24"/>
+          <w:szCs w:val="24"/>
+        </w:rPr>
+        <w:t xml:space="preserve"> </w:t>
+      </w:r>
+      <w:proofErr w:type="spellStart"/>
+      <w:r>
+        <w:rPr>
+          <w:sz w:val="24"/>
+          <w:szCs w:val="24"/>
+        </w:rPr>
+        <w:t>igrača</w:t>
+      </w:r>
+      <w:proofErr w:type="spellEnd"/>
+      <w:r>
+        <w:rPr>
+          <w:sz w:val="24"/>
+          <w:szCs w:val="24"/>
+        </w:rPr>
+        <w:t xml:space="preserve"> </w:t>
+      </w:r>
+      <w:proofErr w:type="spellStart"/>
+      <w:r>
+        <w:rPr>
+          <w:sz w:val="24"/>
+          <w:szCs w:val="24"/>
+        </w:rPr>
+        <w:t>mogu</w:t>
+      </w:r>
+      <w:proofErr w:type="spellEnd"/>
+      <w:r>
+        <w:rPr>
+          <w:sz w:val="24"/>
+          <w:szCs w:val="24"/>
+        </w:rPr>
+        <w:t xml:space="preserve"> da vide </w:t>
+      </w:r>
+      <w:proofErr w:type="spellStart"/>
+      <w:r>
+        <w:rPr>
+          <w:sz w:val="24"/>
+          <w:szCs w:val="24"/>
+        </w:rPr>
+        <w:t>osnovne</w:t>
+      </w:r>
+      <w:proofErr w:type="spellEnd"/>
+      <w:r>
+        <w:rPr>
+          <w:sz w:val="24"/>
+          <w:szCs w:val="24"/>
+        </w:rPr>
+        <w:t xml:space="preserve"> </w:t>
+      </w:r>
+      <w:proofErr w:type="spellStart"/>
+      <w:r>
+        <w:rPr>
+          <w:sz w:val="24"/>
+          <w:szCs w:val="24"/>
+        </w:rPr>
+        <w:t>podatke</w:t>
+      </w:r>
+      <w:proofErr w:type="spellEnd"/>
+      <w:r>
+        <w:rPr>
+          <w:sz w:val="24"/>
+          <w:szCs w:val="24"/>
+        </w:rPr>
+        <w:t xml:space="preserve"> o </w:t>
+      </w:r>
+      <w:proofErr w:type="spellStart"/>
+      <w:r>
+        <w:rPr>
+          <w:sz w:val="24"/>
+          <w:szCs w:val="24"/>
+        </w:rPr>
+        <w:t>njemu</w:t>
+      </w:r>
+      <w:proofErr w:type="spellEnd"/>
+      <w:r>
+        <w:rPr>
+          <w:sz w:val="24"/>
+          <w:szCs w:val="24"/>
+        </w:rPr>
+        <w:t xml:space="preserve"> </w:t>
+      </w:r>
+      <w:proofErr w:type="spellStart"/>
+      <w:r>
+        <w:rPr>
+          <w:sz w:val="24"/>
+          <w:szCs w:val="24"/>
+        </w:rPr>
+        <w:t>i</w:t>
+      </w:r>
+      <w:proofErr w:type="spellEnd"/>
+      <w:r>
+        <w:rPr>
+          <w:sz w:val="24"/>
+          <w:szCs w:val="24"/>
+        </w:rPr>
+        <w:t xml:space="preserve"> za </w:t>
+      </w:r>
+      <w:proofErr w:type="spellStart"/>
+      <w:r>
+        <w:rPr>
+          <w:sz w:val="24"/>
+          <w:szCs w:val="24"/>
+        </w:rPr>
+        <w:t>koji</w:t>
+      </w:r>
+      <w:proofErr w:type="spellEnd"/>
+      <w:r>
+        <w:rPr>
+          <w:sz w:val="24"/>
+          <w:szCs w:val="24"/>
+        </w:rPr>
+        <w:t xml:space="preserve"> </w:t>
+      </w:r>
+      <w:proofErr w:type="spellStart"/>
+      <w:r>
+        <w:rPr>
+          <w:sz w:val="24"/>
+          <w:szCs w:val="24"/>
+        </w:rPr>
+        <w:t>klub</w:t>
+      </w:r>
+      <w:proofErr w:type="spellEnd"/>
+      <w:r>
+        <w:rPr>
+          <w:sz w:val="24"/>
+          <w:szCs w:val="24"/>
+        </w:rPr>
+        <w:t xml:space="preserve"> </w:t>
+      </w:r>
+      <w:proofErr w:type="spellStart"/>
+      <w:r>
+        <w:rPr>
+          <w:sz w:val="24"/>
+          <w:szCs w:val="24"/>
+        </w:rPr>
+        <w:t>trenutno</w:t>
+      </w:r>
+      <w:proofErr w:type="spellEnd"/>
+      <w:r>
+        <w:rPr>
+          <w:sz w:val="24"/>
+          <w:szCs w:val="24"/>
+        </w:rPr>
+        <w:t xml:space="preserve"> </w:t>
+      </w:r>
+      <w:proofErr w:type="spellStart"/>
+      <w:r>
+        <w:rPr>
+          <w:sz w:val="24"/>
+          <w:szCs w:val="24"/>
+        </w:rPr>
+        <w:t>igra</w:t>
+      </w:r>
+      <w:proofErr w:type="spellEnd"/>
+      <w:r>
+        <w:rPr>
+          <w:sz w:val="24"/>
+          <w:szCs w:val="24"/>
+        </w:rPr>
+        <w:t xml:space="preserve">, </w:t>
+      </w:r>
+      <w:proofErr w:type="spellStart"/>
+      <w:r>
+        <w:rPr>
+          <w:sz w:val="24"/>
+          <w:szCs w:val="24"/>
+        </w:rPr>
+        <w:t>kao</w:t>
+      </w:r>
+      <w:proofErr w:type="spellEnd"/>
+      <w:r>
+        <w:rPr>
+          <w:sz w:val="24"/>
+          <w:szCs w:val="24"/>
+        </w:rPr>
+        <w:t xml:space="preserve"> </w:t>
+      </w:r>
+      <w:proofErr w:type="spellStart"/>
+      <w:r>
+        <w:rPr>
+          <w:sz w:val="24"/>
+          <w:szCs w:val="24"/>
+        </w:rPr>
+        <w:t>i</w:t>
+      </w:r>
+      <w:proofErr w:type="spellEnd"/>
+      <w:r>
+        <w:rPr>
+          <w:sz w:val="24"/>
+          <w:szCs w:val="24"/>
+        </w:rPr>
+        <w:t xml:space="preserve"> </w:t>
+      </w:r>
+      <w:proofErr w:type="spellStart"/>
+      <w:r>
+        <w:rPr>
+          <w:sz w:val="24"/>
+          <w:szCs w:val="24"/>
+        </w:rPr>
+        <w:t>sve</w:t>
+      </w:r>
+      <w:proofErr w:type="spellEnd"/>
+      <w:r>
+        <w:rPr>
+          <w:sz w:val="24"/>
+          <w:szCs w:val="24"/>
+        </w:rPr>
+        <w:t xml:space="preserve"> </w:t>
+      </w:r>
+      <w:proofErr w:type="spellStart"/>
+      <w:r>
+        <w:rPr>
+          <w:sz w:val="24"/>
+          <w:szCs w:val="24"/>
+        </w:rPr>
+        <w:t>prethodne</w:t>
+      </w:r>
+      <w:proofErr w:type="spellEnd"/>
+      <w:r>
+        <w:rPr>
+          <w:sz w:val="24"/>
+          <w:szCs w:val="24"/>
+        </w:rPr>
+        <w:t xml:space="preserve"> </w:t>
+      </w:r>
+      <w:proofErr w:type="spellStart"/>
+      <w:r>
+        <w:rPr>
+          <w:sz w:val="24"/>
+          <w:szCs w:val="24"/>
+        </w:rPr>
+        <w:t>klubove</w:t>
+      </w:r>
+      <w:proofErr w:type="spellEnd"/>
+      <w:r>
+        <w:rPr>
+          <w:sz w:val="24"/>
+          <w:szCs w:val="24"/>
+        </w:rPr>
+        <w:t xml:space="preserve"> za </w:t>
+      </w:r>
+      <w:proofErr w:type="spellStart"/>
+      <w:r>
+        <w:rPr>
+          <w:sz w:val="24"/>
+          <w:szCs w:val="24"/>
+        </w:rPr>
+        <w:t>koje</w:t>
+      </w:r>
+      <w:proofErr w:type="spellEnd"/>
+      <w:r>
+        <w:rPr>
+          <w:sz w:val="24"/>
+          <w:szCs w:val="24"/>
+        </w:rPr>
+        <w:t xml:space="preserve"> je </w:t>
+      </w:r>
+      <w:proofErr w:type="spellStart"/>
+      <w:r>
+        <w:rPr>
+          <w:sz w:val="24"/>
+          <w:szCs w:val="24"/>
+        </w:rPr>
+        <w:t>igrao</w:t>
+      </w:r>
+      <w:proofErr w:type="spellEnd"/>
+      <w:r>
+        <w:rPr>
+          <w:sz w:val="24"/>
+          <w:szCs w:val="24"/>
+        </w:rPr>
+        <w:t>.</w:t>
       </w:r>
     </w:p>
     <w:p>
@@ -2093,9 +3893,18 @@
           <w:sz w:val="28"/>
           <w:szCs w:val="28"/>
         </w:rPr>
-        <w:t>Tok događaja</w:t>
+        <w:t xml:space="preserve">Tok </w:t>
+      </w:r>
+      <w:proofErr w:type="spellStart"/>
+      <w:r>
+        <w:rPr>
+          <w:sz w:val="28"/>
+          <w:szCs w:val="28"/>
+        </w:rPr>
+        <w:t>događaja</w:t>
       </w:r>
       <w:bookmarkEnd w:id="8"/>
+      <w:proofErr w:type="spellEnd"/>
     </w:p>
     <w:p>
       <w:pPr>
@@ -2109,13 +3918,111 @@
           <w:szCs w:val="24"/>
         </w:rPr>
       </w:pPr>
-      <w:r>
-        <w:rPr>
-          <w:sz w:val="24"/>
-          <w:szCs w:val="24"/>
-        </w:rPr>
-        <w:t>Korisnik bira opciju za prikaz svih igrača u savezu</w:t>
-      </w:r>
+      <w:proofErr w:type="spellStart"/>
+      <w:r>
+        <w:rPr>
+          <w:sz w:val="24"/>
+          <w:szCs w:val="24"/>
+        </w:rPr>
+        <w:t>Korisnik</w:t>
+      </w:r>
+      <w:proofErr w:type="spellEnd"/>
+      <w:r>
+        <w:rPr>
+          <w:sz w:val="24"/>
+          <w:szCs w:val="24"/>
+        </w:rPr>
+        <w:t xml:space="preserve"> </w:t>
+      </w:r>
+      <w:proofErr w:type="spellStart"/>
+      <w:r>
+        <w:rPr>
+          <w:sz w:val="24"/>
+          <w:szCs w:val="24"/>
+        </w:rPr>
+        <w:t>bira</w:t>
+      </w:r>
+      <w:proofErr w:type="spellEnd"/>
+      <w:r>
+        <w:rPr>
+          <w:sz w:val="24"/>
+          <w:szCs w:val="24"/>
+        </w:rPr>
+        <w:t xml:space="preserve"> </w:t>
+      </w:r>
+      <w:proofErr w:type="spellStart"/>
+      <w:r>
+        <w:rPr>
+          <w:sz w:val="24"/>
+          <w:szCs w:val="24"/>
+        </w:rPr>
+        <w:t>opciju</w:t>
+      </w:r>
+      <w:proofErr w:type="spellEnd"/>
+      <w:r>
+        <w:rPr>
+          <w:sz w:val="24"/>
+          <w:szCs w:val="24"/>
+        </w:rPr>
+        <w:t xml:space="preserve"> za </w:t>
+      </w:r>
+      <w:proofErr w:type="spellStart"/>
+      <w:r>
+        <w:rPr>
+          <w:sz w:val="24"/>
+          <w:szCs w:val="24"/>
+        </w:rPr>
+        <w:t>prikaz</w:t>
+      </w:r>
+      <w:proofErr w:type="spellEnd"/>
+      <w:r>
+        <w:rPr>
+          <w:sz w:val="24"/>
+          <w:szCs w:val="24"/>
+        </w:rPr>
+        <w:t xml:space="preserve"> </w:t>
+      </w:r>
+      <w:proofErr w:type="spellStart"/>
+      <w:r>
+        <w:rPr>
+          <w:sz w:val="24"/>
+          <w:szCs w:val="24"/>
+        </w:rPr>
+        <w:t>svih</w:t>
+      </w:r>
+      <w:proofErr w:type="spellEnd"/>
+      <w:r>
+        <w:rPr>
+          <w:sz w:val="24"/>
+          <w:szCs w:val="24"/>
+        </w:rPr>
+        <w:t xml:space="preserve"> </w:t>
+      </w:r>
+      <w:proofErr w:type="spellStart"/>
+      <w:r>
+        <w:rPr>
+          <w:sz w:val="24"/>
+          <w:szCs w:val="24"/>
+        </w:rPr>
+        <w:t>igrača</w:t>
+      </w:r>
+      <w:proofErr w:type="spellEnd"/>
+      <w:r>
+        <w:rPr>
+          <w:sz w:val="24"/>
+          <w:szCs w:val="24"/>
+        </w:rPr>
+        <w:t xml:space="preserve"> u </w:t>
+      </w:r>
+      <w:proofErr w:type="spellStart"/>
+      <w:r>
+        <w:rPr>
+          <w:sz w:val="24"/>
+          <w:szCs w:val="24"/>
+        </w:rPr>
+        <w:t>savezu</w:t>
+      </w:r>
+      <w:proofErr w:type="spellEnd"/>
     </w:p>
     <w:p>
       <w:pPr>
@@ -2129,13 +4036,95 @@
           <w:szCs w:val="24"/>
         </w:rPr>
       </w:pPr>
-      <w:r>
-        <w:rPr>
-          <w:sz w:val="24"/>
-          <w:szCs w:val="24"/>
-        </w:rPr>
-        <w:t>Sistem prikazuje igrače u tabeli sortirane po rejtingu</w:t>
-      </w:r>
+      <w:proofErr w:type="spellStart"/>
+      <w:r>
+        <w:rPr>
+          <w:sz w:val="24"/>
+          <w:szCs w:val="24"/>
+        </w:rPr>
+        <w:t>Sistem</w:t>
+      </w:r>
+      <w:proofErr w:type="spellEnd"/>
+      <w:r>
+        <w:rPr>
+          <w:sz w:val="24"/>
+          <w:szCs w:val="24"/>
+        </w:rPr>
+        <w:t xml:space="preserve"> </w:t>
+      </w:r>
+      <w:proofErr w:type="spellStart"/>
+      <w:r>
+        <w:rPr>
+          <w:sz w:val="24"/>
+          <w:szCs w:val="24"/>
+        </w:rPr>
+        <w:t>prikazuje</w:t>
+      </w:r>
+      <w:proofErr w:type="spellEnd"/>
+      <w:r>
+        <w:rPr>
+          <w:sz w:val="24"/>
+          <w:szCs w:val="24"/>
+        </w:rPr>
+        <w:t xml:space="preserve"> </w:t>
+      </w:r>
+      <w:proofErr w:type="spellStart"/>
+      <w:r>
+        <w:rPr>
+          <w:sz w:val="24"/>
+          <w:szCs w:val="24"/>
+        </w:rPr>
+        <w:t>igrače</w:t>
+      </w:r>
+      <w:proofErr w:type="spellEnd"/>
+      <w:r>
+        <w:rPr>
+          <w:sz w:val="24"/>
+          <w:szCs w:val="24"/>
+        </w:rPr>
+        <w:t xml:space="preserve"> u </w:t>
+      </w:r>
+      <w:proofErr w:type="spellStart"/>
+      <w:r>
+        <w:rPr>
+          <w:sz w:val="24"/>
+          <w:szCs w:val="24"/>
+        </w:rPr>
+        <w:t>tabeli</w:t>
+      </w:r>
+      <w:proofErr w:type="spellEnd"/>
+      <w:r>
+        <w:rPr>
+          <w:sz w:val="24"/>
+          <w:szCs w:val="24"/>
+        </w:rPr>
+        <w:t xml:space="preserve"> </w:t>
+      </w:r>
+      <w:proofErr w:type="spellStart"/>
+      <w:r>
+        <w:rPr>
+          <w:sz w:val="24"/>
+          <w:szCs w:val="24"/>
+        </w:rPr>
+        <w:t>sortirane</w:t>
+      </w:r>
+      <w:proofErr w:type="spellEnd"/>
+      <w:r>
+        <w:rPr>
+          <w:sz w:val="24"/>
+          <w:szCs w:val="24"/>
+        </w:rPr>
+        <w:t xml:space="preserve"> po </w:t>
+      </w:r>
+      <w:proofErr w:type="spellStart"/>
+      <w:r>
+        <w:rPr>
+          <w:sz w:val="24"/>
+          <w:szCs w:val="24"/>
+        </w:rPr>
+        <w:t>rejtingu</w:t>
+      </w:r>
+      <w:proofErr w:type="spellEnd"/>
     </w:p>
     <w:p>
       <w:pPr>
@@ -2149,12 +4138,151 @@
           <w:szCs w:val="24"/>
         </w:rPr>
       </w:pPr>
-      <w:r>
-        <w:rPr>
-          <w:sz w:val="24"/>
-          <w:szCs w:val="24"/>
-        </w:rPr>
-        <w:t>Korisnik bira opcije za filtriranje tabele(ime, prezime, rejting, datum rođenja)</w:t>
+      <w:proofErr w:type="spellStart"/>
+      <w:r>
+        <w:rPr>
+          <w:sz w:val="24"/>
+          <w:szCs w:val="24"/>
+        </w:rPr>
+        <w:t>Korisnik</w:t>
+      </w:r>
+      <w:proofErr w:type="spellEnd"/>
+      <w:r>
+        <w:rPr>
+          <w:sz w:val="24"/>
+          <w:szCs w:val="24"/>
+        </w:rPr>
+        <w:t xml:space="preserve"> </w:t>
+      </w:r>
+      <w:proofErr w:type="spellStart"/>
+      <w:r>
+        <w:rPr>
+          <w:sz w:val="24"/>
+          <w:szCs w:val="24"/>
+        </w:rPr>
+        <w:t>bira</w:t>
+      </w:r>
+      <w:proofErr w:type="spellEnd"/>
+      <w:r>
+        <w:rPr>
+          <w:sz w:val="24"/>
+          <w:szCs w:val="24"/>
+        </w:rPr>
+        <w:t xml:space="preserve"> </w:t>
+      </w:r>
+      <w:proofErr w:type="spellStart"/>
+      <w:r>
+        <w:rPr>
+          <w:sz w:val="24"/>
+          <w:szCs w:val="24"/>
+        </w:rPr>
+        <w:t>opcije</w:t>
+      </w:r>
+      <w:proofErr w:type="spellEnd"/>
+      <w:r>
+        <w:rPr>
+          <w:sz w:val="24"/>
+          <w:szCs w:val="24"/>
+        </w:rPr>
+        <w:t xml:space="preserve"> za </w:t>
+      </w:r>
+      <w:proofErr w:type="spellStart"/>
+      <w:r>
+        <w:rPr>
+          <w:sz w:val="24"/>
+          <w:szCs w:val="24"/>
+        </w:rPr>
+        <w:t>filtriranje</w:t>
+      </w:r>
+      <w:proofErr w:type="spellEnd"/>
+      <w:r>
+        <w:rPr>
+          <w:sz w:val="24"/>
+          <w:szCs w:val="24"/>
+        </w:rPr>
+        <w:t xml:space="preserve"> </w:t>
+      </w:r>
+      <w:proofErr w:type="spellStart"/>
+      <w:proofErr w:type="gramStart"/>
+      <w:r>
+        <w:rPr>
+          <w:sz w:val="24"/>
+          <w:szCs w:val="24"/>
+        </w:rPr>
+        <w:t>tabele</w:t>
+      </w:r>
+      <w:proofErr w:type="spellEnd"/>
+      <w:r>
+        <w:rPr>
+          <w:sz w:val="24"/>
+          <w:szCs w:val="24"/>
+        </w:rPr>
+        <w:t>(</w:t>
+      </w:r>
+      <w:proofErr w:type="spellStart"/>
+      <w:proofErr w:type="gramEnd"/>
+      <w:r>
+        <w:rPr>
+          <w:sz w:val="24"/>
+          <w:szCs w:val="24"/>
+        </w:rPr>
+        <w:t>ime</w:t>
+      </w:r>
+      <w:proofErr w:type="spellEnd"/>
+      <w:r>
+        <w:rPr>
+          <w:sz w:val="24"/>
+          <w:szCs w:val="24"/>
+        </w:rPr>
+        <w:t xml:space="preserve">, </w:t>
+      </w:r>
+      <w:proofErr w:type="spellStart"/>
+      <w:r>
+        <w:rPr>
+          <w:sz w:val="24"/>
+          <w:szCs w:val="24"/>
+        </w:rPr>
+        <w:t>prezime</w:t>
+      </w:r>
+      <w:proofErr w:type="spellEnd"/>
+      <w:r>
+        <w:rPr>
+          <w:sz w:val="24"/>
+          <w:szCs w:val="24"/>
+        </w:rPr>
+        <w:t xml:space="preserve">, </w:t>
+      </w:r>
+      <w:proofErr w:type="spellStart"/>
+      <w:r>
+        <w:rPr>
+          <w:sz w:val="24"/>
+          <w:szCs w:val="24"/>
+        </w:rPr>
+        <w:t>rejting</w:t>
+      </w:r>
+      <w:proofErr w:type="spellEnd"/>
+      <w:r>
+        <w:rPr>
+          <w:sz w:val="24"/>
+          <w:szCs w:val="24"/>
+        </w:rPr>
+        <w:t xml:space="preserve">, datum </w:t>
+      </w:r>
+      <w:proofErr w:type="spellStart"/>
+      <w:r>
+        <w:rPr>
+          <w:sz w:val="24"/>
+          <w:szCs w:val="24"/>
+        </w:rPr>
+        <w:t>rođenja</w:t>
+      </w:r>
+      <w:proofErr w:type="spellEnd"/>
+      <w:r>
+        <w:rPr>
+          <w:sz w:val="24"/>
+          <w:szCs w:val="24"/>
+        </w:rPr>
+        <w:t>)</w:t>
       </w:r>
     </w:p>
     <w:p>
@@ -2169,13 +4297,159 @@
           <w:szCs w:val="24"/>
         </w:rPr>
       </w:pPr>
-      <w:r>
-        <w:rPr>
-          <w:sz w:val="24"/>
-          <w:szCs w:val="24"/>
-        </w:rPr>
-        <w:t>Sistem izbacuje igrače iz tabele koji se ne poklapaju sa unetim parametrima</w:t>
-      </w:r>
+      <w:proofErr w:type="spellStart"/>
+      <w:r>
+        <w:rPr>
+          <w:sz w:val="24"/>
+          <w:szCs w:val="24"/>
+        </w:rPr>
+        <w:t>Sistem</w:t>
+      </w:r>
+      <w:proofErr w:type="spellEnd"/>
+      <w:r>
+        <w:rPr>
+          <w:sz w:val="24"/>
+          <w:szCs w:val="24"/>
+        </w:rPr>
+        <w:t xml:space="preserve"> </w:t>
+      </w:r>
+      <w:proofErr w:type="spellStart"/>
+      <w:r>
+        <w:rPr>
+          <w:sz w:val="24"/>
+          <w:szCs w:val="24"/>
+        </w:rPr>
+        <w:t>izbacuje</w:t>
+      </w:r>
+      <w:proofErr w:type="spellEnd"/>
+      <w:r>
+        <w:rPr>
+          <w:sz w:val="24"/>
+          <w:szCs w:val="24"/>
+        </w:rPr>
+        <w:t xml:space="preserve"> </w:t>
+      </w:r>
+      <w:proofErr w:type="spellStart"/>
+      <w:r>
+        <w:rPr>
+          <w:sz w:val="24"/>
+          <w:szCs w:val="24"/>
+        </w:rPr>
+        <w:t>igrače</w:t>
+      </w:r>
+      <w:proofErr w:type="spellEnd"/>
+      <w:r>
+        <w:rPr>
+          <w:sz w:val="24"/>
+          <w:szCs w:val="24"/>
+        </w:rPr>
+        <w:t xml:space="preserve"> </w:t>
+      </w:r>
+      <w:proofErr w:type="spellStart"/>
+      <w:r>
+        <w:rPr>
+          <w:sz w:val="24"/>
+          <w:szCs w:val="24"/>
+        </w:rPr>
+        <w:t>iz</w:t>
+      </w:r>
+      <w:proofErr w:type="spellEnd"/>
+      <w:r>
+        <w:rPr>
+          <w:sz w:val="24"/>
+          <w:szCs w:val="24"/>
+        </w:rPr>
+        <w:t xml:space="preserve"> </w:t>
+      </w:r>
+      <w:proofErr w:type="spellStart"/>
+      <w:r>
+        <w:rPr>
+          <w:sz w:val="24"/>
+          <w:szCs w:val="24"/>
+        </w:rPr>
+        <w:t>tabele</w:t>
+      </w:r>
+      <w:proofErr w:type="spellEnd"/>
+      <w:r>
+        <w:rPr>
+          <w:sz w:val="24"/>
+          <w:szCs w:val="24"/>
+        </w:rPr>
+        <w:t xml:space="preserve"> </w:t>
+      </w:r>
+      <w:proofErr w:type="spellStart"/>
+      <w:r>
+        <w:rPr>
+          <w:sz w:val="24"/>
+          <w:szCs w:val="24"/>
+        </w:rPr>
+        <w:t>koji</w:t>
+      </w:r>
+      <w:proofErr w:type="spellEnd"/>
+      <w:r>
+        <w:rPr>
+          <w:sz w:val="24"/>
+          <w:szCs w:val="24"/>
+        </w:rPr>
+        <w:t xml:space="preserve"> se ne </w:t>
+      </w:r>
+      <w:proofErr w:type="spellStart"/>
+      <w:r>
+        <w:rPr>
+          <w:sz w:val="24"/>
+          <w:szCs w:val="24"/>
+        </w:rPr>
+        <w:t>poklapaju</w:t>
+      </w:r>
+      <w:proofErr w:type="spellEnd"/>
+      <w:r>
+        <w:rPr>
+          <w:sz w:val="24"/>
+          <w:szCs w:val="24"/>
+        </w:rPr>
+        <w:t xml:space="preserve"> </w:t>
+      </w:r>
+      <w:proofErr w:type="spellStart"/>
+      <w:r>
+        <w:rPr>
+          <w:sz w:val="24"/>
+          <w:szCs w:val="24"/>
+        </w:rPr>
+        <w:t>sa</w:t>
+      </w:r>
+      <w:proofErr w:type="spellEnd"/>
+      <w:r>
+        <w:rPr>
+          <w:sz w:val="24"/>
+          <w:szCs w:val="24"/>
+        </w:rPr>
+        <w:t xml:space="preserve"> </w:t>
+      </w:r>
+      <w:proofErr w:type="spellStart"/>
+      <w:r>
+        <w:rPr>
+          <w:sz w:val="24"/>
+          <w:szCs w:val="24"/>
+        </w:rPr>
+        <w:t>unetim</w:t>
+      </w:r>
+      <w:proofErr w:type="spellEnd"/>
+      <w:r>
+        <w:rPr>
+          <w:sz w:val="24"/>
+          <w:szCs w:val="24"/>
+        </w:rPr>
+        <w:t xml:space="preserve"> </w:t>
+      </w:r>
+      <w:proofErr w:type="spellStart"/>
+      <w:r>
+        <w:rPr>
+          <w:sz w:val="24"/>
+          <w:szCs w:val="24"/>
+        </w:rPr>
+        <w:t>parametrima</w:t>
+      </w:r>
+      <w:proofErr w:type="spellEnd"/>
     </w:p>
     <w:p>
       <w:pPr>
@@ -2189,13 +4463,127 @@
           <w:szCs w:val="24"/>
         </w:rPr>
       </w:pPr>
-      <w:r>
-        <w:rPr>
-          <w:sz w:val="24"/>
-          <w:szCs w:val="24"/>
-        </w:rPr>
-        <w:t>Korisnik bira igrača kome želi da pogleda detaljnije informacije</w:t>
-      </w:r>
+      <w:proofErr w:type="spellStart"/>
+      <w:r>
+        <w:rPr>
+          <w:sz w:val="24"/>
+          <w:szCs w:val="24"/>
+        </w:rPr>
+        <w:t>Korisnik</w:t>
+      </w:r>
+      <w:proofErr w:type="spellEnd"/>
+      <w:r>
+        <w:rPr>
+          <w:sz w:val="24"/>
+          <w:szCs w:val="24"/>
+        </w:rPr>
+        <w:t xml:space="preserve"> </w:t>
+      </w:r>
+      <w:proofErr w:type="spellStart"/>
+      <w:r>
+        <w:rPr>
+          <w:sz w:val="24"/>
+          <w:szCs w:val="24"/>
+        </w:rPr>
+        <w:t>bira</w:t>
+      </w:r>
+      <w:proofErr w:type="spellEnd"/>
+      <w:r>
+        <w:rPr>
+          <w:sz w:val="24"/>
+          <w:szCs w:val="24"/>
+        </w:rPr>
+        <w:t xml:space="preserve"> </w:t>
+      </w:r>
+      <w:proofErr w:type="spellStart"/>
+      <w:r>
+        <w:rPr>
+          <w:sz w:val="24"/>
+          <w:szCs w:val="24"/>
+        </w:rPr>
+        <w:t>igrača</w:t>
+      </w:r>
+      <w:proofErr w:type="spellEnd"/>
+      <w:r>
+        <w:rPr>
+          <w:sz w:val="24"/>
+          <w:szCs w:val="24"/>
+        </w:rPr>
+        <w:t xml:space="preserve"> </w:t>
+      </w:r>
+      <w:proofErr w:type="spellStart"/>
+      <w:r>
+        <w:rPr>
+          <w:sz w:val="24"/>
+          <w:szCs w:val="24"/>
+        </w:rPr>
+        <w:t>kome</w:t>
+      </w:r>
+      <w:proofErr w:type="spellEnd"/>
+      <w:r>
+        <w:rPr>
+          <w:sz w:val="24"/>
+          <w:szCs w:val="24"/>
+        </w:rPr>
+        <w:t xml:space="preserve"> </w:t>
+      </w:r>
+      <w:proofErr w:type="spellStart"/>
+      <w:r>
+        <w:rPr>
+          <w:sz w:val="24"/>
+          <w:szCs w:val="24"/>
+        </w:rPr>
+        <w:t>želi</w:t>
+      </w:r>
+      <w:proofErr w:type="spellEnd"/>
+      <w:r>
+        <w:rPr>
+          <w:sz w:val="24"/>
+          <w:szCs w:val="24"/>
+        </w:rPr>
+        <w:t xml:space="preserve"> da </w:t>
+      </w:r>
+      <w:proofErr w:type="spellStart"/>
+      <w:r>
+        <w:rPr>
+          <w:sz w:val="24"/>
+          <w:szCs w:val="24"/>
+        </w:rPr>
+        <w:t>pogleda</w:t>
+      </w:r>
+      <w:proofErr w:type="spellEnd"/>
+      <w:r>
+        <w:rPr>
+          <w:sz w:val="24"/>
+          <w:szCs w:val="24"/>
+        </w:rPr>
+        <w:t xml:space="preserve"> </w:t>
+      </w:r>
+      <w:proofErr w:type="spellStart"/>
+      <w:r>
+        <w:rPr>
+          <w:sz w:val="24"/>
+          <w:szCs w:val="24"/>
+        </w:rPr>
+        <w:t>detaljnije</w:t>
+      </w:r>
+      <w:proofErr w:type="spellEnd"/>
+      <w:r>
+        <w:rPr>
+          <w:sz w:val="24"/>
+          <w:szCs w:val="24"/>
+        </w:rPr>
+        <w:t xml:space="preserve"> </w:t>
+      </w:r>
+      <w:proofErr w:type="spellStart"/>
+      <w:r>
+        <w:rPr>
+          <w:sz w:val="24"/>
+          <w:szCs w:val="24"/>
+        </w:rPr>
+        <w:t>informacije</w:t>
+      </w:r>
+      <w:proofErr w:type="spellEnd"/>
     </w:p>
     <w:p>
       <w:pPr>
@@ -2209,20 +4597,71 @@
           <w:szCs w:val="24"/>
         </w:rPr>
       </w:pPr>
-      <w:r>
-        <w:rPr>
-          <w:sz w:val="24"/>
-          <w:szCs w:val="24"/>
-        </w:rPr>
-        <w:t>Sistem prikazuje</w:t>
-      </w:r>
-      <w:r>
-        <w:rPr>
-          <w:sz w:val="24"/>
-          <w:szCs w:val="24"/>
-        </w:rPr>
-        <w:t xml:space="preserve"> stranicu sa </w:t>
-      </w:r>
+      <w:proofErr w:type="spellStart"/>
+      <w:r>
+        <w:rPr>
+          <w:sz w:val="24"/>
+          <w:szCs w:val="24"/>
+        </w:rPr>
+        <w:t>Sistem</w:t>
+      </w:r>
+      <w:proofErr w:type="spellEnd"/>
+      <w:r>
+        <w:rPr>
+          <w:sz w:val="24"/>
+          <w:szCs w:val="24"/>
+        </w:rPr>
+        <w:t xml:space="preserve"> </w:t>
+      </w:r>
+      <w:proofErr w:type="spellStart"/>
+      <w:r>
+        <w:rPr>
+          <w:sz w:val="24"/>
+          <w:szCs w:val="24"/>
+        </w:rPr>
+        <w:t>prikazuje</w:t>
+      </w:r>
+      <w:proofErr w:type="spellEnd"/>
+      <w:r>
+        <w:rPr>
+          <w:sz w:val="24"/>
+          <w:szCs w:val="24"/>
+        </w:rPr>
+        <w:t xml:space="preserve"> </w:t>
+      </w:r>
+      <w:proofErr w:type="spellStart"/>
+      <w:r>
+        <w:rPr>
+          <w:sz w:val="24"/>
+          <w:szCs w:val="24"/>
+        </w:rPr>
+        <w:t>stranicu</w:t>
+      </w:r>
+      <w:proofErr w:type="spellEnd"/>
+      <w:r>
+        <w:rPr>
+          <w:sz w:val="24"/>
+          <w:szCs w:val="24"/>
+        </w:rPr>
+        <w:t xml:space="preserve"> </w:t>
+      </w:r>
+      <w:proofErr w:type="spellStart"/>
+      <w:r>
+        <w:rPr>
+          <w:sz w:val="24"/>
+          <w:szCs w:val="24"/>
+        </w:rPr>
+        <w:t>sa</w:t>
+      </w:r>
+      <w:proofErr w:type="spellEnd"/>
+      <w:r>
+        <w:rPr>
+          <w:sz w:val="24"/>
+          <w:szCs w:val="24"/>
+        </w:rPr>
+        <w:t xml:space="preserve"> </w:t>
+      </w:r>
+      <w:proofErr w:type="spellStart"/>
       <w:r>
         <w:rPr>
           <w:sz w:val="24"/>
@@ -2237,12 +4676,21 @@
         </w:rPr>
         <w:t>im</w:t>
       </w:r>
-      <w:r>
-        <w:rPr>
-          <w:sz w:val="24"/>
-          <w:szCs w:val="24"/>
-        </w:rPr>
-        <w:t xml:space="preserve"> opis</w:t>
+      <w:proofErr w:type="spellEnd"/>
+      <w:r>
+        <w:rPr>
+          <w:sz w:val="24"/>
+          <w:szCs w:val="24"/>
+        </w:rPr>
+        <w:t xml:space="preserve"> </w:t>
+      </w:r>
+      <w:proofErr w:type="spellStart"/>
+      <w:r>
+        <w:rPr>
+          <w:sz w:val="24"/>
+          <w:szCs w:val="24"/>
+        </w:rPr>
+        <w:t>opis</w:t>
       </w:r>
       <w:r>
         <w:rPr>
@@ -2251,12 +4699,134 @@
         </w:rPr>
         <w:t>om</w:t>
       </w:r>
-      <w:r>
-        <w:rPr>
-          <w:sz w:val="24"/>
-          <w:szCs w:val="24"/>
-        </w:rPr>
-        <w:t xml:space="preserve"> igrača(datum rođenja, trenutni klub, prethodni klubovi, rejting…)</w:t>
+      <w:proofErr w:type="spellEnd"/>
+      <w:r>
+        <w:rPr>
+          <w:sz w:val="24"/>
+          <w:szCs w:val="24"/>
+        </w:rPr>
+        <w:t xml:space="preserve"> </w:t>
+      </w:r>
+      <w:proofErr w:type="spellStart"/>
+      <w:proofErr w:type="gramStart"/>
+      <w:r>
+        <w:rPr>
+          <w:sz w:val="24"/>
+          <w:szCs w:val="24"/>
+        </w:rPr>
+        <w:t>igrača</w:t>
+      </w:r>
+      <w:proofErr w:type="spellEnd"/>
+      <w:r>
+        <w:rPr>
+          <w:sz w:val="24"/>
+          <w:szCs w:val="24"/>
+        </w:rPr>
+        <w:t>(</w:t>
+      </w:r>
+      <w:proofErr w:type="gramEnd"/>
+      <w:r>
+        <w:rPr>
+          <w:sz w:val="24"/>
+          <w:szCs w:val="24"/>
+        </w:rPr>
+        <w:t xml:space="preserve">datum </w:t>
+      </w:r>
+      <w:proofErr w:type="spellStart"/>
+      <w:r>
+        <w:rPr>
+          <w:sz w:val="24"/>
+          <w:szCs w:val="24"/>
+        </w:rPr>
+        <w:t>rođenja</w:t>
+      </w:r>
+      <w:proofErr w:type="spellEnd"/>
+      <w:r>
+        <w:rPr>
+          <w:sz w:val="24"/>
+          <w:szCs w:val="24"/>
+        </w:rPr>
+        <w:t xml:space="preserve">, </w:t>
+      </w:r>
+      <w:proofErr w:type="spellStart"/>
+      <w:r>
+        <w:rPr>
+          <w:sz w:val="24"/>
+          <w:szCs w:val="24"/>
+        </w:rPr>
+        <w:t>trenutni</w:t>
+      </w:r>
+      <w:proofErr w:type="spellEnd"/>
+      <w:r>
+        <w:rPr>
+          <w:sz w:val="24"/>
+          <w:szCs w:val="24"/>
+        </w:rPr>
+        <w:t xml:space="preserve"> </w:t>
+      </w:r>
+      <w:proofErr w:type="spellStart"/>
+      <w:r>
+        <w:rPr>
+          <w:sz w:val="24"/>
+          <w:szCs w:val="24"/>
+        </w:rPr>
+        <w:t>klub</w:t>
+      </w:r>
+      <w:proofErr w:type="spellEnd"/>
+      <w:r>
+        <w:rPr>
+          <w:sz w:val="24"/>
+          <w:szCs w:val="24"/>
+        </w:rPr>
+        <w:t xml:space="preserve">, </w:t>
+      </w:r>
+      <w:proofErr w:type="spellStart"/>
+      <w:r>
+        <w:rPr>
+          <w:sz w:val="24"/>
+          <w:szCs w:val="24"/>
+        </w:rPr>
+        <w:t>prethodni</w:t>
+      </w:r>
+      <w:proofErr w:type="spellEnd"/>
+      <w:r>
+        <w:rPr>
+          <w:sz w:val="24"/>
+          <w:szCs w:val="24"/>
+        </w:rPr>
+        <w:t xml:space="preserve"> </w:t>
+      </w:r>
+      <w:proofErr w:type="spellStart"/>
+      <w:r>
+        <w:rPr>
+          <w:sz w:val="24"/>
+          <w:szCs w:val="24"/>
+        </w:rPr>
+        <w:t>klubovi</w:t>
+      </w:r>
+      <w:proofErr w:type="spellEnd"/>
+      <w:r>
+        <w:rPr>
+          <w:sz w:val="24"/>
+          <w:szCs w:val="24"/>
+        </w:rPr>
+        <w:t xml:space="preserve">, </w:t>
+      </w:r>
+      <w:proofErr w:type="spellStart"/>
+      <w:r>
+        <w:rPr>
+          <w:sz w:val="24"/>
+          <w:szCs w:val="24"/>
+        </w:rPr>
+        <w:t>rejting</w:t>
+      </w:r>
+      <w:proofErr w:type="spellEnd"/>
+      <w:r>
+        <w:rPr>
+          <w:sz w:val="24"/>
+          <w:szCs w:val="24"/>
+        </w:rPr>
+        <w:t>…)</w:t>
       </w:r>
     </w:p>
     <w:p>
@@ -2267,6 +4837,7 @@
           <w:szCs w:val="24"/>
         </w:rPr>
       </w:pPr>
+      <w:proofErr w:type="gramStart"/>
       <w:r>
         <w:rPr>
           <w:sz w:val="24"/>
@@ -2274,12 +4845,150 @@
         </w:rPr>
         <w:t xml:space="preserve">3.1  </w:t>
       </w:r>
-      <w:r>
-        <w:rPr>
-          <w:sz w:val="24"/>
-          <w:szCs w:val="24"/>
-        </w:rPr>
-        <w:t>Korisnik preskače korak filtriranja tabele i skače na korak 5</w:t>
+      <w:proofErr w:type="spellStart"/>
+      <w:r>
+        <w:rPr>
+          <w:sz w:val="24"/>
+          <w:szCs w:val="24"/>
+        </w:rPr>
+        <w:t>Korisnik</w:t>
+      </w:r>
+      <w:proofErr w:type="spellEnd"/>
+      <w:proofErr w:type="gramEnd"/>
+      <w:r>
+        <w:rPr>
+          <w:sz w:val="24"/>
+          <w:szCs w:val="24"/>
+        </w:rPr>
+        <w:t xml:space="preserve"> </w:t>
+      </w:r>
+      <w:proofErr w:type="spellStart"/>
+      <w:r>
+        <w:rPr>
+          <w:sz w:val="24"/>
+          <w:szCs w:val="24"/>
+        </w:rPr>
+        <w:t>preskače</w:t>
+      </w:r>
+      <w:proofErr w:type="spellEnd"/>
+      <w:r>
+        <w:rPr>
+          <w:sz w:val="24"/>
+          <w:szCs w:val="24"/>
+        </w:rPr>
+        <w:t xml:space="preserve"> </w:t>
+      </w:r>
+      <w:proofErr w:type="spellStart"/>
+      <w:r>
+        <w:rPr>
+          <w:sz w:val="24"/>
+          <w:szCs w:val="24"/>
+        </w:rPr>
+        <w:t>korak</w:t>
+      </w:r>
+      <w:proofErr w:type="spellEnd"/>
+      <w:r>
+        <w:rPr>
+          <w:sz w:val="24"/>
+          <w:szCs w:val="24"/>
+        </w:rPr>
+        <w:t xml:space="preserve"> </w:t>
+      </w:r>
+      <w:proofErr w:type="spellStart"/>
+      <w:r>
+        <w:rPr>
+          <w:sz w:val="24"/>
+          <w:szCs w:val="24"/>
+        </w:rPr>
+        <w:t>filtriranja</w:t>
+      </w:r>
+      <w:proofErr w:type="spellEnd"/>
+      <w:r>
+        <w:rPr>
+          <w:sz w:val="24"/>
+          <w:szCs w:val="24"/>
+        </w:rPr>
+        <w:t xml:space="preserve"> </w:t>
+      </w:r>
+      <w:proofErr w:type="spellStart"/>
+      <w:r>
+        <w:rPr>
+          <w:sz w:val="24"/>
+          <w:szCs w:val="24"/>
+        </w:rPr>
+        <w:t>tabele</w:t>
+      </w:r>
+      <w:proofErr w:type="spellEnd"/>
+      <w:r>
+        <w:rPr>
+          <w:sz w:val="24"/>
+          <w:szCs w:val="24"/>
+        </w:rPr>
+        <w:t xml:space="preserve"> </w:t>
+      </w:r>
+      <w:proofErr w:type="spellStart"/>
+      <w:r>
+        <w:rPr>
+          <w:sz w:val="24"/>
+          <w:szCs w:val="24"/>
+        </w:rPr>
+        <w:t>i</w:t>
+      </w:r>
+      <w:proofErr w:type="spellEnd"/>
+      <w:r>
+        <w:rPr>
+          <w:sz w:val="24"/>
+          <w:szCs w:val="24"/>
+        </w:rPr>
+        <w:t xml:space="preserve"> </w:t>
+      </w:r>
+      <w:proofErr w:type="spellStart"/>
+      <w:r>
+        <w:rPr>
+          <w:sz w:val="24"/>
+          <w:szCs w:val="24"/>
+        </w:rPr>
+        <w:t>skače</w:t>
+      </w:r>
+      <w:proofErr w:type="spellEnd"/>
+      <w:r>
+        <w:rPr>
+          <w:sz w:val="24"/>
+          <w:szCs w:val="24"/>
+        </w:rPr>
+        <w:t xml:space="preserve"> </w:t>
+      </w:r>
+      <w:proofErr w:type="spellStart"/>
+      <w:r>
+        <w:rPr>
+          <w:sz w:val="24"/>
+          <w:szCs w:val="24"/>
+        </w:rPr>
+        <w:t>na</w:t>
+      </w:r>
+      <w:proofErr w:type="spellEnd"/>
+      <w:r>
+        <w:rPr>
+          <w:sz w:val="24"/>
+          <w:szCs w:val="24"/>
+        </w:rPr>
+        <w:t xml:space="preserve"> </w:t>
+      </w:r>
+      <w:proofErr w:type="spellStart"/>
+      <w:r>
+        <w:rPr>
+          <w:sz w:val="24"/>
+          <w:szCs w:val="24"/>
+        </w:rPr>
+        <w:t>korak</w:t>
+      </w:r>
+      <w:proofErr w:type="spellEnd"/>
+      <w:r>
+        <w:rPr>
+          <w:sz w:val="24"/>
+          <w:szCs w:val="24"/>
+        </w:rPr>
+        <w:t xml:space="preserve"> 5</w:t>
       </w:r>
     </w:p>
     <w:p>
@@ -2290,13 +4999,214 @@
           <w:szCs w:val="24"/>
         </w:rPr>
       </w:pPr>
+      <w:proofErr w:type="gramStart"/>
       <w:r>
         <w:rPr>
           <w:sz w:val="24"/>
           <w:szCs w:val="24"/>
         </w:rPr>
         <w:lastRenderedPageBreak/>
-        <w:t>4.1  Ne postoji nijedan igrač koji bi prošao filter i prikazuje se prazna lista. Skače se na korak 3</w:t>
+        <w:t>4.1  Ne</w:t>
+      </w:r>
+      <w:proofErr w:type="gramEnd"/>
+      <w:r>
+        <w:rPr>
+          <w:sz w:val="24"/>
+          <w:szCs w:val="24"/>
+        </w:rPr>
+        <w:t xml:space="preserve"> </w:t>
+      </w:r>
+      <w:proofErr w:type="spellStart"/>
+      <w:r>
+        <w:rPr>
+          <w:sz w:val="24"/>
+          <w:szCs w:val="24"/>
+        </w:rPr>
+        <w:t>postoji</w:t>
+      </w:r>
+      <w:proofErr w:type="spellEnd"/>
+      <w:r>
+        <w:rPr>
+          <w:sz w:val="24"/>
+          <w:szCs w:val="24"/>
+        </w:rPr>
+        <w:t xml:space="preserve"> </w:t>
+      </w:r>
+      <w:proofErr w:type="spellStart"/>
+      <w:r>
+        <w:rPr>
+          <w:sz w:val="24"/>
+          <w:szCs w:val="24"/>
+        </w:rPr>
+        <w:t>nijedan</w:t>
+      </w:r>
+      <w:proofErr w:type="spellEnd"/>
+      <w:r>
+        <w:rPr>
+          <w:sz w:val="24"/>
+          <w:szCs w:val="24"/>
+        </w:rPr>
+        <w:t xml:space="preserve"> </w:t>
+      </w:r>
+      <w:proofErr w:type="spellStart"/>
+      <w:r>
+        <w:rPr>
+          <w:sz w:val="24"/>
+          <w:szCs w:val="24"/>
+        </w:rPr>
+        <w:t>igrač</w:t>
+      </w:r>
+      <w:proofErr w:type="spellEnd"/>
+      <w:r>
+        <w:rPr>
+          <w:sz w:val="24"/>
+          <w:szCs w:val="24"/>
+        </w:rPr>
+        <w:t xml:space="preserve"> </w:t>
+      </w:r>
+      <w:proofErr w:type="spellStart"/>
+      <w:r>
+        <w:rPr>
+          <w:sz w:val="24"/>
+          <w:szCs w:val="24"/>
+        </w:rPr>
+        <w:t>koji</w:t>
+      </w:r>
+      <w:proofErr w:type="spellEnd"/>
+      <w:r>
+        <w:rPr>
+          <w:sz w:val="24"/>
+          <w:szCs w:val="24"/>
+        </w:rPr>
+        <w:t xml:space="preserve"> bi </w:t>
+      </w:r>
+      <w:proofErr w:type="spellStart"/>
+      <w:r>
+        <w:rPr>
+          <w:sz w:val="24"/>
+          <w:szCs w:val="24"/>
+        </w:rPr>
+        <w:t>prošao</w:t>
+      </w:r>
+      <w:proofErr w:type="spellEnd"/>
+      <w:r>
+        <w:rPr>
+          <w:sz w:val="24"/>
+          <w:szCs w:val="24"/>
+        </w:rPr>
+        <w:t xml:space="preserve"> filter </w:t>
+      </w:r>
+      <w:proofErr w:type="spellStart"/>
+      <w:r>
+        <w:rPr>
+          <w:sz w:val="24"/>
+          <w:szCs w:val="24"/>
+        </w:rPr>
+        <w:t>i</w:t>
+      </w:r>
+      <w:proofErr w:type="spellEnd"/>
+      <w:r>
+        <w:rPr>
+          <w:sz w:val="24"/>
+          <w:szCs w:val="24"/>
+        </w:rPr>
+        <w:t xml:space="preserve"> </w:t>
+      </w:r>
+      <w:proofErr w:type="spellStart"/>
+      <w:r>
+        <w:rPr>
+          <w:sz w:val="24"/>
+          <w:szCs w:val="24"/>
+        </w:rPr>
+        <w:t>prikazuje</w:t>
+      </w:r>
+      <w:proofErr w:type="spellEnd"/>
+      <w:r>
+        <w:rPr>
+          <w:sz w:val="24"/>
+          <w:szCs w:val="24"/>
+        </w:rPr>
+        <w:t xml:space="preserve"> se </w:t>
+      </w:r>
+      <w:proofErr w:type="spellStart"/>
+      <w:r>
+        <w:rPr>
+          <w:sz w:val="24"/>
+          <w:szCs w:val="24"/>
+        </w:rPr>
+        <w:t>prazna</w:t>
+      </w:r>
+      <w:proofErr w:type="spellEnd"/>
+      <w:r>
+        <w:rPr>
+          <w:sz w:val="24"/>
+          <w:szCs w:val="24"/>
+        </w:rPr>
+        <w:t xml:space="preserve"> </w:t>
+      </w:r>
+      <w:proofErr w:type="spellStart"/>
+      <w:r>
+        <w:rPr>
+          <w:sz w:val="24"/>
+          <w:szCs w:val="24"/>
+        </w:rPr>
+        <w:t>lista</w:t>
+      </w:r>
+      <w:proofErr w:type="spellEnd"/>
+      <w:r>
+        <w:rPr>
+          <w:sz w:val="24"/>
+          <w:szCs w:val="24"/>
+        </w:rPr>
+        <w:t xml:space="preserve">. </w:t>
+      </w:r>
+      <w:proofErr w:type="spellStart"/>
+      <w:r>
+        <w:rPr>
+          <w:sz w:val="24"/>
+          <w:szCs w:val="24"/>
+        </w:rPr>
+        <w:t>Skače</w:t>
+      </w:r>
+      <w:proofErr w:type="spellEnd"/>
+      <w:r>
+        <w:rPr>
+          <w:sz w:val="24"/>
+          <w:szCs w:val="24"/>
+        </w:rPr>
+        <w:t xml:space="preserve"> se </w:t>
+      </w:r>
+      <w:proofErr w:type="spellStart"/>
+      <w:r>
+        <w:rPr>
+          <w:sz w:val="24"/>
+          <w:szCs w:val="24"/>
+        </w:rPr>
+        <w:t>na</w:t>
+      </w:r>
+      <w:proofErr w:type="spellEnd"/>
+      <w:r>
+        <w:rPr>
+          <w:sz w:val="24"/>
+          <w:szCs w:val="24"/>
+        </w:rPr>
+        <w:t xml:space="preserve"> </w:t>
+      </w:r>
+      <w:proofErr w:type="spellStart"/>
+      <w:r>
+        <w:rPr>
+          <w:sz w:val="24"/>
+          <w:szCs w:val="24"/>
+        </w:rPr>
+        <w:t>korak</w:t>
+      </w:r>
+      <w:proofErr w:type="spellEnd"/>
+      <w:r>
+        <w:rPr>
+          <w:sz w:val="24"/>
+          <w:szCs w:val="24"/>
+        </w:rPr>
+        <w:t xml:space="preserve"> 3</w:t>
       </w:r>
     </w:p>
     <w:p>
@@ -2321,64 +5231,275 @@
         <w:pStyle w:val="Heading2"/>
       </w:pPr>
       <w:bookmarkStart w:id="9" w:name="_Toc34335030"/>
-      <w:r>
-        <w:t>Posebni zahtevi</w:t>
+      <w:proofErr w:type="spellStart"/>
+      <w:r>
+        <w:t>Posebni</w:t>
+      </w:r>
+      <w:proofErr w:type="spellEnd"/>
+      <w:r>
+        <w:t xml:space="preserve"> </w:t>
+      </w:r>
+      <w:proofErr w:type="spellStart"/>
+      <w:r>
+        <w:t>zahtevi</w:t>
       </w:r>
       <w:bookmarkEnd w:id="9"/>
+      <w:proofErr w:type="spellEnd"/>
     </w:p>
     <w:p>
       <w:pPr>
         <w:ind w:left="576"/>
       </w:pPr>
+      <w:proofErr w:type="spellStart"/>
       <w:r>
         <w:t>Nema</w:t>
       </w:r>
+      <w:proofErr w:type="spellEnd"/>
     </w:p>
     <w:p>
       <w:pPr>
         <w:pStyle w:val="Heading2"/>
       </w:pPr>
       <w:bookmarkStart w:id="10" w:name="_Toc34335031"/>
+      <w:proofErr w:type="spellStart"/>
       <w:r>
         <w:t>Preduslovi</w:t>
       </w:r>
       <w:bookmarkEnd w:id="10"/>
+      <w:proofErr w:type="spellEnd"/>
     </w:p>
     <w:p>
       <w:pPr>
         <w:ind w:left="576"/>
       </w:pPr>
-      <w:r>
-        <w:t>Nema. Ako ne postoji nijedan igrač u bazi biće prikazana prazna lista</w:t>
-      </w:r>
+      <w:proofErr w:type="spellStart"/>
+      <w:r>
+        <w:t>Nema</w:t>
+      </w:r>
+      <w:proofErr w:type="spellEnd"/>
+      <w:r>
+        <w:t xml:space="preserve">. </w:t>
+      </w:r>
+      <w:proofErr w:type="spellStart"/>
+      <w:r>
+        <w:t>Ako</w:t>
+      </w:r>
+      <w:proofErr w:type="spellEnd"/>
+      <w:r>
+        <w:t xml:space="preserve"> ne </w:t>
+      </w:r>
+      <w:proofErr w:type="spellStart"/>
+      <w:r>
+        <w:t>postoji</w:t>
+      </w:r>
+      <w:proofErr w:type="spellEnd"/>
+      <w:r>
+        <w:t xml:space="preserve"> </w:t>
+      </w:r>
+      <w:proofErr w:type="spellStart"/>
+      <w:r>
+        <w:t>nijedan</w:t>
+      </w:r>
+      <w:proofErr w:type="spellEnd"/>
+      <w:r>
+        <w:t xml:space="preserve"> </w:t>
+      </w:r>
+      <w:proofErr w:type="spellStart"/>
+      <w:r>
+        <w:t>igrač</w:t>
+      </w:r>
+      <w:proofErr w:type="spellEnd"/>
+      <w:r>
+        <w:t xml:space="preserve"> u </w:t>
+      </w:r>
+      <w:proofErr w:type="spellStart"/>
+      <w:r>
+        <w:t>bazi</w:t>
+      </w:r>
+      <w:proofErr w:type="spellEnd"/>
+      <w:r>
+        <w:t xml:space="preserve"> </w:t>
+      </w:r>
+      <w:proofErr w:type="spellStart"/>
+      <w:r>
+        <w:t>biće</w:t>
+      </w:r>
+      <w:proofErr w:type="spellEnd"/>
+      <w:r>
+        <w:t xml:space="preserve"> </w:t>
+      </w:r>
+      <w:proofErr w:type="spellStart"/>
+      <w:r>
+        <w:t>prikazana</w:t>
+      </w:r>
+      <w:proofErr w:type="spellEnd"/>
+      <w:r>
+        <w:t xml:space="preserve"> </w:t>
+      </w:r>
+      <w:proofErr w:type="spellStart"/>
+      <w:r>
+        <w:t>prazna</w:t>
+      </w:r>
+      <w:proofErr w:type="spellEnd"/>
+      <w:r>
+        <w:t xml:space="preserve"> </w:t>
+      </w:r>
+      <w:proofErr w:type="spellStart"/>
+      <w:r>
+        <w:t>lista</w:t>
+      </w:r>
+      <w:proofErr w:type="spellEnd"/>
     </w:p>
     <w:p>
       <w:pPr>
         <w:pStyle w:val="Heading2"/>
       </w:pPr>
       <w:bookmarkStart w:id="11" w:name="_Toc34335032"/>
+      <w:proofErr w:type="spellStart"/>
       <w:r>
         <w:t>Posledice</w:t>
       </w:r>
       <w:bookmarkEnd w:id="11"/>
+      <w:proofErr w:type="spellEnd"/>
     </w:p>
     <w:p>
       <w:pPr>
         <w:ind w:left="576"/>
       </w:pPr>
+      <w:proofErr w:type="spellStart"/>
       <w:r>
         <w:t>Nema</w:t>
       </w:r>
+      <w:proofErr w:type="spellEnd"/>
     </w:p>
     <w:p/>
     <w:sectPr>
+      <w:headerReference w:type="default" r:id="rId8"/>
+      <w:footerReference w:type="default" r:id="rId9"/>
       <w:pgSz w:w="12240" w:h="15840"/>
       <w:pgMar w:top="1440" w:right="1350" w:bottom="1440" w:left="1440" w:header="720" w:footer="720" w:gutter="0"/>
       <w:cols w:space="720"/>
+      <w:titlePg/>
       <w:docGrid w:linePitch="360"/>
     </w:sectPr>
   </w:body>
 </w:document>
+</file>
+
+<file path=word/endnotes.xml><?xml version="1.0" encoding="utf-8"?>
+<w:endnotes xmlns:wpc="http://schemas.microsoft.com/office/word/2010/wordprocessingCanvas" xmlns:cx="http://schemas.microsoft.com/office/drawing/2014/chartex" xmlns:cx1="http://schemas.microsoft.com/office/drawing/2015/9/8/chartex" xmlns:cx2="http://schemas.microsoft.com/office/drawing/2015/10/21/chartex" xmlns:cx3="http://schemas.microsoft.com/office/drawing/2016/5/9/chartex" xmlns:cx4="http://schemas.microsoft.com/office/drawing/2016/5/10/chartex" xmlns:cx5="http://schemas.microsoft.com/office/drawing/2016/5/11/chartex" xmlns:cx6="http://schemas.microsoft.com/office/drawing/2016/5/12/chartex" xmlns:cx7="http://schemas.microsoft.com/office/drawing/2016/5/13/chartex" xmlns:cx8="http://schemas.microsoft.com/office/drawing/2016/5/14/chartex" xmlns:mc="http://schemas.openxmlformats.org/markup-compatibility/2006" xmlns:aink="http://schemas.microsoft.com/office/drawing/2016/ink" xmlns:am3d="http://schemas.microsoft.com/office/drawing/2017/model3d" xmlns:o="urn:schemas-microsoft-com:office:office" xmlns:r="http://schemas.openxmlformats.org/officeDocument/2006/relationships" xmlns:m="http://schemas.openxmlformats.org/officeDocument/2006/math" xmlns:v="urn:schemas-microsoft-com:vml" xmlns:wp14="http://schemas.microsoft.com/office/word/2010/wordprocessingDrawing" xmlns:wp="http://schemas.openxmlformats.org/drawingml/2006/wordprocessingDrawing" xmlns:w10="urn:schemas-microsoft-com:office:word" xmlns:w="http://schemas.openxmlformats.org/wordprocessingml/2006/main" xmlns:w14="http://schemas.microsoft.com/office/word/2010/wordml" xmlns:w15="http://schemas.microsoft.com/office/word/2012/wordml" xmlns:w16cid="http://schemas.microsoft.com/office/word/2016/wordml/cid" xmlns:w16se="http://schemas.microsoft.com/office/word/2015/wordml/symex" xmlns:wpg="http://schemas.microsoft.com/office/word/2010/wordprocessingGroup" xmlns:wpi="http://schemas.microsoft.com/office/word/2010/wordprocessingInk" xmlns:wne="http://schemas.microsoft.com/office/word/2006/wordml" xmlns:wps="http://schemas.microsoft.com/office/word/2010/wordprocessingShape" mc:Ignorable="w14 w15 w16se w16cid wp14">
+  <w:endnote w:type="separator" w:id="-1">
+    <w:p>
+      <w:pPr>
+        <w:spacing w:after="0" w:line="240" w:lineRule="auto"/>
+      </w:pPr>
+      <w:r>
+        <w:separator/>
+      </w:r>
+    </w:p>
+  </w:endnote>
+  <w:endnote w:type="continuationSeparator" w:id="0">
+    <w:p>
+      <w:pPr>
+        <w:spacing w:after="0" w:line="240" w:lineRule="auto"/>
+      </w:pPr>
+      <w:r>
+        <w:continuationSeparator/>
+      </w:r>
+    </w:p>
+  </w:endnote>
+</w:endnotes>
+</file>
+
+<file path=word/footer1.xml><?xml version="1.0" encoding="utf-8"?>
+<w:ftr xmlns:wpc="http://schemas.microsoft.com/office/word/2010/wordprocessingCanvas" xmlns:cx="http://schemas.microsoft.com/office/drawing/2014/chartex" xmlns:cx1="http://schemas.microsoft.com/office/drawing/2015/9/8/chartex" xmlns:cx2="http://schemas.microsoft.com/office/drawing/2015/10/21/chartex" xmlns:cx3="http://schemas.microsoft.com/office/drawing/2016/5/9/chartex" xmlns:cx4="http://schemas.microsoft.com/office/drawing/2016/5/10/chartex" xmlns:cx5="http://schemas.microsoft.com/office/drawing/2016/5/11/chartex" xmlns:cx6="http://schemas.microsoft.com/office/drawing/2016/5/12/chartex" xmlns:cx7="http://schemas.microsoft.com/office/drawing/2016/5/13/chartex" xmlns:cx8="http://schemas.microsoft.com/office/drawing/2016/5/14/chartex" xmlns:mc="http://schemas.openxmlformats.org/markup-compatibility/2006" xmlns:aink="http://schemas.microsoft.com/office/drawing/2016/ink" xmlns:am3d="http://schemas.microsoft.com/office/drawing/2017/model3d" xmlns:o="urn:schemas-microsoft-com:office:office" xmlns:r="http://schemas.openxmlformats.org/officeDocument/2006/relationships" xmlns:m="http://schemas.openxmlformats.org/officeDocument/2006/math" xmlns:v="urn:schemas-microsoft-com:vml" xmlns:wp14="http://schemas.microsoft.com/office/word/2010/wordprocessingDrawing" xmlns:wp="http://schemas.openxmlformats.org/drawingml/2006/wordprocessingDrawing" xmlns:w10="urn:schemas-microsoft-com:office:word" xmlns:w="http://schemas.openxmlformats.org/wordprocessingml/2006/main" xmlns:w14="http://schemas.microsoft.com/office/word/2010/wordml" xmlns:w15="http://schemas.microsoft.com/office/word/2012/wordml" xmlns:w16cid="http://schemas.microsoft.com/office/word/2016/wordml/cid" xmlns:w16se="http://schemas.microsoft.com/office/word/2015/wordml/symex" xmlns:wpg="http://schemas.microsoft.com/office/word/2010/wordprocessingGroup" xmlns:wpi="http://schemas.microsoft.com/office/word/2010/wordprocessingInk" xmlns:wne="http://schemas.microsoft.com/office/word/2006/wordml" xmlns:wps="http://schemas.microsoft.com/office/word/2010/wordprocessingShape" mc:Ignorable="w14 w15 w16se w16cid wp14">
+  <w:sdt>
+    <w:sdtPr>
+      <w:id w:val="-1465199263"/>
+      <w:docPartObj>
+        <w:docPartGallery w:val="Page Numbers (Bottom of Page)"/>
+        <w:docPartUnique/>
+      </w:docPartObj>
+    </w:sdtPr>
+    <w:sdtEndPr>
+      <w:rPr>
+        <w:noProof/>
+      </w:rPr>
+    </w:sdtEndPr>
+    <w:sdtContent>
+      <w:p>
+        <w:pPr>
+          <w:pStyle w:val="Footer"/>
+          <w:jc w:val="center"/>
+        </w:pPr>
+        <w:r>
+          <w:fldChar w:fldCharType="begin"/>
+        </w:r>
+        <w:r>
+          <w:instrText xml:space="preserve"> PAGE   \* MERGEFORMAT </w:instrText>
+        </w:r>
+        <w:r>
+          <w:fldChar w:fldCharType="separate"/>
+        </w:r>
+        <w:r>
+          <w:rPr>
+            <w:noProof/>
+          </w:rPr>
+          <w:t>2</w:t>
+        </w:r>
+        <w:r>
+          <w:rPr>
+            <w:noProof/>
+          </w:rPr>
+          <w:fldChar w:fldCharType="end"/>
+        </w:r>
+      </w:p>
+    </w:sdtContent>
+  </w:sdt>
+  <w:p>
+    <w:pPr>
+      <w:pStyle w:val="Footer"/>
+    </w:pPr>
+  </w:p>
+</w:ftr>
+</file>
+
+<file path=word/footnotes.xml><?xml version="1.0" encoding="utf-8"?>
+<w:footnotes xmlns:wpc="http://schemas.microsoft.com/office/word/2010/wordprocessingCanvas" xmlns:cx="http://schemas.microsoft.com/office/drawing/2014/chartex" xmlns:cx1="http://schemas.microsoft.com/office/drawing/2015/9/8/chartex" xmlns:cx2="http://schemas.microsoft.com/office/drawing/2015/10/21/chartex" xmlns:cx3="http://schemas.microsoft.com/office/drawing/2016/5/9/chartex" xmlns:cx4="http://schemas.microsoft.com/office/drawing/2016/5/10/chartex" xmlns:cx5="http://schemas.microsoft.com/office/drawing/2016/5/11/chartex" xmlns:cx6="http://schemas.microsoft.com/office/drawing/2016/5/12/chartex" xmlns:cx7="http://schemas.microsoft.com/office/drawing/2016/5/13/chartex" xmlns:cx8="http://schemas.microsoft.com/office/drawing/2016/5/14/chartex" xmlns:mc="http://schemas.openxmlformats.org/markup-compatibility/2006" xmlns:aink="http://schemas.microsoft.com/office/drawing/2016/ink" xmlns:am3d="http://schemas.microsoft.com/office/drawing/2017/model3d" xmlns:o="urn:schemas-microsoft-com:office:office" xmlns:r="http://schemas.openxmlformats.org/officeDocument/2006/relationships" xmlns:m="http://schemas.openxmlformats.org/officeDocument/2006/math" xmlns:v="urn:schemas-microsoft-com:vml" xmlns:wp14="http://schemas.microsoft.com/office/word/2010/wordprocessingDrawing" xmlns:wp="http://schemas.openxmlformats.org/drawingml/2006/wordprocessingDrawing" xmlns:w10="urn:schemas-microsoft-com:office:word" xmlns:w="http://schemas.openxmlformats.org/wordprocessingml/2006/main" xmlns:w14="http://schemas.microsoft.com/office/word/2010/wordml" xmlns:w15="http://schemas.microsoft.com/office/word/2012/wordml" xmlns:w16cid="http://schemas.microsoft.com/office/word/2016/wordml/cid" xmlns:w16se="http://schemas.microsoft.com/office/word/2015/wordml/symex" xmlns:wpg="http://schemas.microsoft.com/office/word/2010/wordprocessingGroup" xmlns:wpi="http://schemas.microsoft.com/office/word/2010/wordprocessingInk" xmlns:wne="http://schemas.microsoft.com/office/word/2006/wordml" xmlns:wps="http://schemas.microsoft.com/office/word/2010/wordprocessingShape" mc:Ignorable="w14 w15 w16se w16cid wp14">
+  <w:footnote w:type="separator" w:id="-1">
+    <w:p>
+      <w:pPr>
+        <w:spacing w:after="0" w:line="240" w:lineRule="auto"/>
+      </w:pPr>
+      <w:r>
+        <w:separator/>
+      </w:r>
+    </w:p>
+  </w:footnote>
+  <w:footnote w:type="continuationSeparator" w:id="0">
+    <w:p>
+      <w:pPr>
+        <w:spacing w:after="0" w:line="240" w:lineRule="auto"/>
+      </w:pPr>
+      <w:r>
+        <w:continuationSeparator/>
+      </w:r>
+    </w:p>
+  </w:footnote>
+</w:footnotes>
+</file>
+
+<file path=word/header1.xml><?xml version="1.0" encoding="utf-8"?>
+<w:hdr xmlns:wpc="http://schemas.microsoft.com/office/word/2010/wordprocessingCanvas" xmlns:cx="http://schemas.microsoft.com/office/drawing/2014/chartex" xmlns:cx1="http://schemas.microsoft.com/office/drawing/2015/9/8/chartex" xmlns:cx2="http://schemas.microsoft.com/office/drawing/2015/10/21/chartex" xmlns:cx3="http://schemas.microsoft.com/office/drawing/2016/5/9/chartex" xmlns:cx4="http://schemas.microsoft.com/office/drawing/2016/5/10/chartex" xmlns:cx5="http://schemas.microsoft.com/office/drawing/2016/5/11/chartex" xmlns:cx6="http://schemas.microsoft.com/office/drawing/2016/5/12/chartex" xmlns:cx7="http://schemas.microsoft.com/office/drawing/2016/5/13/chartex" xmlns:cx8="http://schemas.microsoft.com/office/drawing/2016/5/14/chartex" xmlns:mc="http://schemas.openxmlformats.org/markup-compatibility/2006" xmlns:aink="http://schemas.microsoft.com/office/drawing/2016/ink" xmlns:am3d="http://schemas.microsoft.com/office/drawing/2017/model3d" xmlns:o="urn:schemas-microsoft-com:office:office" xmlns:r="http://schemas.openxmlformats.org/officeDocument/2006/relationships" xmlns:m="http://schemas.openxmlformats.org/officeDocument/2006/math" xmlns:v="urn:schemas-microsoft-com:vml" xmlns:wp14="http://schemas.microsoft.com/office/word/2010/wordprocessingDrawing" xmlns:wp="http://schemas.openxmlformats.org/drawingml/2006/wordprocessingDrawing" xmlns:w10="urn:schemas-microsoft-com:office:word" xmlns:w="http://schemas.openxmlformats.org/wordprocessingml/2006/main" xmlns:w14="http://schemas.microsoft.com/office/word/2010/wordml" xmlns:w15="http://schemas.microsoft.com/office/word/2012/wordml" xmlns:w16cid="http://schemas.microsoft.com/office/word/2016/wordml/cid" xmlns:w16se="http://schemas.microsoft.com/office/word/2015/wordml/symex" xmlns:wpg="http://schemas.microsoft.com/office/word/2010/wordprocessingGroup" xmlns:wpi="http://schemas.microsoft.com/office/word/2010/wordprocessingInk" xmlns:wne="http://schemas.microsoft.com/office/word/2006/wordml" xmlns:wps="http://schemas.microsoft.com/office/word/2010/wordprocessingShape" mc:Ignorable="w14 w15 w16se w16cid wp14">
+  <w:p>
+    <w:pPr>
+      <w:pStyle w:val="Header"/>
+    </w:pPr>
+    <w:r>
+      <w:t>Tim: Runtime Terror</w:t>
+    </w:r>
+  </w:p>
+</w:hdr>
 </file>
 
 <file path=word/numbering.xml><?xml version="1.0" encoding="utf-8"?>
@@ -3534,6 +6655,50 @@
       <w:u w:val="single"/>
     </w:rPr>
   </w:style>
+  <w:style w:type="paragraph" w:styleId="Header">
+    <w:name w:val="header"/>
+    <w:basedOn w:val="Normal"/>
+    <w:link w:val="HeaderChar"/>
+    <w:uiPriority w:val="99"/>
+    <w:unhideWhenUsed/>
+    <w:rsid w:val="00840EEE"/>
+    <w:pPr>
+      <w:tabs>
+        <w:tab w:val="center" w:pos="4680"/>
+        <w:tab w:val="right" w:pos="9360"/>
+      </w:tabs>
+      <w:spacing w:after="0" w:line="240" w:lineRule="auto"/>
+    </w:pPr>
+  </w:style>
+  <w:style w:type="character" w:customStyle="1" w:styleId="HeaderChar">
+    <w:name w:val="Header Char"/>
+    <w:basedOn w:val="DefaultParagraphFont"/>
+    <w:link w:val="Header"/>
+    <w:uiPriority w:val="99"/>
+    <w:rsid w:val="00840EEE"/>
+  </w:style>
+  <w:style w:type="paragraph" w:styleId="Footer">
+    <w:name w:val="footer"/>
+    <w:basedOn w:val="Normal"/>
+    <w:link w:val="FooterChar"/>
+    <w:uiPriority w:val="99"/>
+    <w:unhideWhenUsed/>
+    <w:rsid w:val="00840EEE"/>
+    <w:pPr>
+      <w:tabs>
+        <w:tab w:val="center" w:pos="4680"/>
+        <w:tab w:val="right" w:pos="9360"/>
+      </w:tabs>
+      <w:spacing w:after="0" w:line="240" w:lineRule="auto"/>
+    </w:pPr>
+  </w:style>
+  <w:style w:type="character" w:customStyle="1" w:styleId="FooterChar">
+    <w:name w:val="Footer Char"/>
+    <w:basedOn w:val="DefaultParagraphFont"/>
+    <w:link w:val="Footer"/>
+    <w:uiPriority w:val="99"/>
+    <w:rsid w:val="00840EEE"/>
+  </w:style>
 </w:styles>
 </file>
 
@@ -3803,7 +6968,7 @@
 </file>
 
 <file path=customXml/itemProps1.xml><?xml version="1.0" encoding="utf-8"?>
-<ds:datastoreItem xmlns:ds="http://schemas.openxmlformats.org/officeDocument/2006/customXml" ds:itemID="{8877B444-1CBC-45B1-9B20-85FE3BDA16D6}">
+<ds:datastoreItem xmlns:ds="http://schemas.openxmlformats.org/officeDocument/2006/customXml" ds:itemID="{359652DC-D98C-4CA2-AD67-83E79B62483A}">
   <ds:schemaRefs>
     <ds:schemaRef ds:uri="http://schemas.openxmlformats.org/officeDocument/2006/bibliography"/>
   </ds:schemaRefs>

</xml_diff>